<commit_message>
Edit Planet class in main3.js
</commit_message>
<xml_diff>
--- a/Papers/بهبود رفتار ربات در یک بازی بلادرنگ استراتژیک با استفاده از روش گرگ خاکستری.docx
+++ b/Papers/بهبود رفتار ربات در یک بازی بلادرنگ استراتژیک با استفاده از روش گرگ خاکستری.docx
@@ -7,17 +7,17 @@
         <w:bidi/>
         <w:jc w:val="center"/>
         <w:rPr>
+          <w:rFonts w:cs="B Titr"/>
+          <w:rtl/>
+          <w:lang w:bidi="fa-IR"/>
+        </w:rPr>
+      </w:pPr>
+      <w:r>
+        <w:rPr>
           <w:rFonts w:cs="B Titr" w:hint="cs"/>
           <w:rtl/>
           <w:lang w:bidi="fa-IR"/>
         </w:rPr>
-      </w:pPr>
-      <w:r>
-        <w:rPr>
-          <w:rFonts w:cs="B Titr" w:hint="cs"/>
-          <w:rtl/>
-          <w:lang w:bidi="fa-IR"/>
-        </w:rPr>
         <w:t>بهبود رفتار ربات در یک بازی بلادرنگ استراتژیک با استفاده از روش گرگ خاکستری</w:t>
       </w:r>
     </w:p>
@@ -74,7 +74,7 @@
         <w:bidi/>
         <w:jc w:val="center"/>
         <w:rPr>
-          <w:rFonts w:cs="B Kamran" w:hint="cs"/>
+          <w:rFonts w:cs="B Kamran"/>
           <w:rtl/>
           <w:lang w:bidi="fa-IR"/>
         </w:rPr>
@@ -328,7 +328,6 @@
         </w:numPr>
         <w:bidi/>
         <w:rPr>
-          <w:rFonts w:hint="cs"/>
           <w:lang w:bidi="fa-IR"/>
         </w:rPr>
       </w:pPr>
@@ -407,7 +406,6 @@
       <w:pPr>
         <w:bidi/>
         <w:rPr>
-          <w:rFonts w:hint="cs"/>
           <w:rtl/>
           <w:lang w:bidi="fa-IR"/>
         </w:rPr>
@@ -449,34 +447,17 @@
       <w:pPr>
         <w:bidi/>
         <w:rPr>
-          <w:rFonts w:hint="cs"/>
-          <w:rtl/>
-          <w:lang w:bidi="fa-IR"/>
-        </w:rPr>
-      </w:pPr>
-      <w:r>
-        <w:rPr>
-          <w:rFonts w:hint="cs"/>
-          <w:rtl/>
-          <w:lang w:bidi="fa-IR"/>
-        </w:rPr>
-        <w:t xml:space="preserve">دوم، قابلیت انعطاف است که به کاربرد متا-هیوریستیک‌ها در مسائل مختلف بدون نیاز به تغییرات خاصی در ساختار الگوریتم </w:t>
-      </w:r>
-      <w:r>
-        <w:rPr>
-          <w:rFonts w:hint="cs"/>
-          <w:rtl/>
-          <w:lang w:bidi="fa-IR"/>
-        </w:rPr>
-        <w:t>مربوط میشود</w:t>
-      </w:r>
-      <w:r>
-        <w:rPr>
-          <w:rFonts w:hint="cs"/>
-          <w:rtl/>
-          <w:lang w:bidi="fa-IR"/>
-        </w:rPr>
-        <w:t>. متا-هیوریستیک‌ها به راحتی قابل اضافه کردن به مسائل مختلف هستند، چون که این‌ها مسائل را عموما به عنوان جعبه‌های سیاه در نظر میگیرند. به بیان دیگر ، فقط ورودی‌ها و خروجی‌های یک سیستم برای مسائل متا-هیوریستیک مهم هستند. بنابراین ، تمام چیزی که یک طراح نیاز دارد این که بداند که چگونه مسئله‌اش را برای متا-هیوریستیک بیان کند.</w:t>
+          <w:rtl/>
+          <w:lang w:bidi="fa-IR"/>
+        </w:rPr>
+      </w:pPr>
+      <w:r>
+        <w:rPr>
+          <w:rFonts w:hint="cs"/>
+          <w:rtl/>
+          <w:lang w:bidi="fa-IR"/>
+        </w:rPr>
+        <w:t>دوم، قابلیت انعطاف است که به کاربرد متا-هیوریستیک‌ها در مسائل مختلف بدون نیاز به تغییرات خاصی در ساختار الگوریتم مربوط میشود. متا-هیوریستیک‌ها به راحتی قابل اضافه کردن به مسائل مختلف هستند، چون که این‌ها مسائل را عموما به عنوان جعبه‌های سیاه در نظر میگیرند. به بیان دیگر ، فقط ورودی‌ها و خروجی‌های یک سیستم برای مسائل متا-هیوریستیک مهم هستند. بنابراین ، تمام چیزی که یک طراح نیاز دارد این که بداند که چگونه مسئله‌اش را برای متا-هیوریستیک بیان کند.</w:t>
       </w:r>
     </w:p>
     <w:p>
@@ -508,36 +489,222 @@
       <w:pPr>
         <w:bidi/>
         <w:rPr>
-          <w:rFonts w:hint="cs"/>
-          <w:i/>
-          <w:iCs/>
-          <w:rtl/>
-          <w:lang w:bidi="fa-IR"/>
-        </w:rPr>
-      </w:pPr>
-      <w:r>
-        <w:rPr>
-          <w:rFonts w:hint="cs"/>
-          <w:rtl/>
-          <w:lang w:bidi="fa-IR"/>
-        </w:rPr>
-        <w:t xml:space="preserve">در نهایت، متا-هیوریستیک‌ها توانایی‌های برتری برای مقابله با بهینه‌های محلی در مقایسه با روش‌های مرسوم </w:t>
-      </w:r>
-      <w:r>
-        <w:rPr>
-          <w:rFonts w:hint="cs"/>
-          <w:rtl/>
-          <w:lang w:bidi="fa-IR"/>
-        </w:rPr>
-        <w:t>دارند</w:t>
-      </w:r>
-      <w:r>
-        <w:rPr>
-          <w:rFonts w:hint="cs"/>
-          <w:rtl/>
-          <w:lang w:bidi="fa-IR"/>
-        </w:rPr>
-        <w:t>.</w:t>
+          <w:rtl/>
+          <w:lang w:bidi="fa-IR"/>
+        </w:rPr>
+      </w:pPr>
+      <w:r>
+        <w:rPr>
+          <w:rFonts w:hint="cs"/>
+          <w:rtl/>
+          <w:lang w:bidi="fa-IR"/>
+        </w:rPr>
+        <w:t>در نهایت، متا-هیوریستیک‌ها توانایی‌های برتری برای مقابله با بهینه‌های محلی در مقایسه با روش‌های مرسوم دارند.</w:t>
+      </w:r>
+      <w:r>
+        <w:rPr>
+          <w:rFonts w:hint="cs"/>
+          <w:rtl/>
+          <w:lang w:bidi="fa-IR"/>
+        </w:rPr>
+        <w:t xml:space="preserve"> این موضوع به خاطر طبیعت تصادفی بودن متا-هیوریستیک‌ها است که اجازه میدهد به آن‌ها تا از ایستایی در راه حل‌های محلی جلوگیری کند و تمام فضای جستجو را به صورت گسترده بگردد. فضای جستجوی مسائل واقعی عمدتا مشخص نیست و بسیار پیچیده است با تعداد زیادی از مینیمم‌های محلی </w:t>
+      </w:r>
+      <w:r>
+        <w:rPr>
+          <w:rFonts w:hint="cs"/>
+          <w:rtl/>
+          <w:lang w:bidi="fa-IR"/>
+        </w:rPr>
+        <w:lastRenderedPageBreak/>
+        <w:t>بنابراین متا-هیوریستیک‌ها گزینه‌های خوبی با تعداد زیادی مینیمم محلی هستند بنابراین متا-هیوریستیک‌ها گزینه‌های خوبی برای بهبود چالش این مسائل واقعی هستند.</w:t>
+      </w:r>
+    </w:p>
+    <w:p>
+      <w:pPr>
+        <w:bidi/>
+        <w:rPr>
+          <w:rtl/>
+          <w:lang w:bidi="fa-IR"/>
+        </w:rPr>
+      </w:pPr>
+      <w:r>
+        <w:rPr>
+          <w:rFonts w:hint="cs"/>
+          <w:rtl/>
+          <w:lang w:bidi="fa-IR"/>
+        </w:rPr>
+        <w:t>به صورت کلی متا-هیوریستیک‌ها به دو دسته کلی تقسیم میشوند : براساس ی</w:t>
+      </w:r>
+      <w:r>
+        <w:rPr>
+          <w:rFonts w:hint="cs"/>
+          <w:rtl/>
+          <w:lang w:bidi="fa-IR"/>
+        </w:rPr>
+        <w:t>ک راه حل و مبتنی بر جمعیت.</w:t>
+      </w:r>
+    </w:p>
+    <w:p>
+      <w:pPr>
+        <w:bidi/>
+        <w:rPr>
+          <w:rFonts w:hint="cs"/>
+          <w:rtl/>
+          <w:lang w:bidi="fa-IR"/>
+        </w:rPr>
+      </w:pPr>
+      <w:r>
+        <w:rPr>
+          <w:rFonts w:hint="cs"/>
+          <w:rtl/>
+          <w:lang w:bidi="fa-IR"/>
+        </w:rPr>
+        <w:t>در روش مبتنی بر راه‌حل ، فرآیند جستجو با یک راه‌حل کاندید شروع میشود. و آن تک راه‌حل در هر مرحله بهبود میابد. اما روش‌های مبتنی بر جمعیت</w:t>
+      </w:r>
+      <w:r>
+        <w:rPr>
+          <w:rFonts w:hint="cs"/>
+          <w:rtl/>
+          <w:lang w:bidi="fa-IR"/>
+        </w:rPr>
+        <w:t xml:space="preserve"> بهبود را در براساس یک مجموعه‌ای از جواب‌ها (جمعیت) اعمال میکنند. در این حالت فرآیند جستجو با یک جمعیت اولیه داده شده شروع میشود (چندین راه‌حل) و این جمعیت در هر تکرار بهبود میابد. متا-هیوریستیک‌های مبتنی بر جمعیت یک سری مزیت‌ها در مقایسه با الگوریتم‌های تک راه حلی دارند:</w:t>
+      </w:r>
+    </w:p>
+    <w:p>
+      <w:pPr>
+        <w:pStyle w:val="ListParagraph"/>
+        <w:numPr>
+          <w:ilvl w:val="0"/>
+          <w:numId w:val="2"/>
+        </w:numPr>
+        <w:bidi/>
+        <w:rPr>
+          <w:lang w:bidi="fa-IR"/>
+        </w:rPr>
+      </w:pPr>
+      <w:r>
+        <w:rPr>
+          <w:rFonts w:hint="cs"/>
+          <w:rtl/>
+          <w:lang w:bidi="fa-IR"/>
+        </w:rPr>
+        <w:t>روش چند راه‌حلی اطلاعات را درباره فضای جستجو به اشتراک میگذارد که باعث پرش‌های ناگهانی به سمت قسمت‌های امیدارکننده فضای جستجو بشود.</w:t>
+      </w:r>
+    </w:p>
+    <w:p>
+      <w:pPr>
+        <w:pStyle w:val="ListParagraph"/>
+        <w:numPr>
+          <w:ilvl w:val="0"/>
+          <w:numId w:val="2"/>
+        </w:numPr>
+        <w:bidi/>
+        <w:rPr>
+          <w:rFonts w:hint="cs"/>
+          <w:lang w:bidi="fa-IR"/>
+        </w:rPr>
+      </w:pPr>
+      <w:r>
+        <w:rPr>
+          <w:rFonts w:hint="cs"/>
+          <w:rtl/>
+          <w:lang w:bidi="fa-IR"/>
+        </w:rPr>
+        <w:t>روش‌ راه‌حلی به یکدیگر کمک میکنند تا از گیر افتادن در مینیمم‌های محلی راه حل‌ها جلوگیری شود.</w:t>
+      </w:r>
+    </w:p>
+    <w:p>
+      <w:pPr>
+        <w:pStyle w:val="ListParagraph"/>
+        <w:numPr>
+          <w:ilvl w:val="0"/>
+          <w:numId w:val="2"/>
+        </w:numPr>
+        <w:bidi/>
+        <w:rPr>
+          <w:lang w:bidi="fa-IR"/>
+        </w:rPr>
+      </w:pPr>
+      <w:r>
+        <w:rPr>
+          <w:rFonts w:hint="cs"/>
+          <w:rtl/>
+          <w:lang w:bidi="fa-IR"/>
+        </w:rPr>
+        <w:t>متا-هیوریستیک‌های مبتنی بر جمعیت به صورت عمومی حالت اکتشافی بیشتری در مقایسه با روش‌های تک راه‌حلی دارد.</w:t>
+      </w:r>
+    </w:p>
+    <w:p>
+      <w:pPr>
+        <w:bidi/>
+        <w:rPr>
+          <w:rtl/>
+          <w:lang w:bidi="fa-IR"/>
+        </w:rPr>
+      </w:pPr>
+      <w:r>
+        <w:rPr>
+          <w:rFonts w:hint="cs"/>
+          <w:rtl/>
+          <w:lang w:bidi="fa-IR"/>
+        </w:rPr>
+        <w:t xml:space="preserve">یکی از شاخه‌های جالب </w:t>
+      </w:r>
+      <w:r>
+        <w:rPr>
+          <w:rFonts w:hint="cs"/>
+          <w:rtl/>
+          <w:lang w:bidi="fa-IR"/>
+        </w:rPr>
+        <w:t>متا-هیوریستیک‌های مبتنی بر جمعیت هوشمندی ازدحامی است (</w:t>
+      </w:r>
+      <w:r>
+        <w:rPr>
+          <w:lang w:bidi="fa-IR"/>
+        </w:rPr>
+        <w:t>SI</w:t>
+      </w:r>
+      <w:r>
+        <w:rPr>
+          <w:rFonts w:hint="cs"/>
+          <w:rtl/>
+          <w:lang w:bidi="fa-IR"/>
+        </w:rPr>
+        <w:t xml:space="preserve">). </w:t>
+      </w:r>
+    </w:p>
+    <w:p>
+      <w:pPr>
+        <w:bidi/>
+        <w:rPr>
+          <w:rFonts w:hint="cs"/>
+          <w:rtl/>
+          <w:lang w:bidi="fa-IR"/>
+        </w:rPr>
+      </w:pPr>
+      <w:r>
+        <w:rPr>
+          <w:rFonts w:hint="cs"/>
+          <w:rtl/>
+          <w:lang w:bidi="fa-IR"/>
+        </w:rPr>
+        <w:t xml:space="preserve">بدون در نظر گرفتن تفاوت بین متا-هیوریستیک‌ها، یک ویژگی مشترکی که دارند، تقسیم‌بندی فرآیندهای جستجو به دو فاز است : اکتشاف و بهره‌برداری. فاز اکتشاف مربوط میشود به فرآیند تحقیق و بررسی ناحیه نوید بخش از فضای جستجو </w:t>
+      </w:r>
+      <w:r>
+        <w:rPr>
+          <w:rFonts w:hint="cs"/>
+          <w:rtl/>
+          <w:lang w:bidi="fa-IR"/>
+        </w:rPr>
+        <w:t xml:space="preserve">تا جایی که ممکن است. یک الگوریتم نیاز دارد </w:t>
+      </w:r>
+      <w:r>
+        <w:rPr>
+          <w:rFonts w:hint="cs"/>
+          <w:rtl/>
+          <w:lang w:bidi="fa-IR"/>
+        </w:rPr>
+        <w:t xml:space="preserve">که متغیرهای شانسی داشته باشد تا به صورت تصادفی و عمومی فضای جستجو را جستجو کنند تا به این مرحله کمک کند. هرچند که بهره‌برداری اشاره دارد به </w:t>
       </w:r>
       <w:bookmarkStart w:id="0" w:name="_GoBack"/>
       <w:bookmarkEnd w:id="0"/>
@@ -643,8 +810,124 @@
       </w:pPr>
     </w:lvl>
   </w:abstractNum>
+  <w:abstractNum w:abstractNumId="1" w15:restartNumberingAfterBreak="0">
+    <w:nsid w:val="3DC57A48"/>
+    <w:multiLevelType w:val="hybridMultilevel"/>
+    <w:tmpl w:val="C48A7644"/>
+    <w:lvl w:ilvl="0" w:tplc="04090001">
+      <w:start w:val="1"/>
+      <w:numFmt w:val="bullet"/>
+      <w:lvlText w:val=""/>
+      <w:lvlJc w:val="left"/>
+      <w:pPr>
+        <w:ind w:left="720" w:hanging="360"/>
+      </w:pPr>
+      <w:rPr>
+        <w:rFonts w:ascii="Symbol" w:hAnsi="Symbol" w:hint="default"/>
+      </w:rPr>
+    </w:lvl>
+    <w:lvl w:ilvl="1" w:tplc="04090003" w:tentative="1">
+      <w:start w:val="1"/>
+      <w:numFmt w:val="bullet"/>
+      <w:lvlText w:val="o"/>
+      <w:lvlJc w:val="left"/>
+      <w:pPr>
+        <w:ind w:left="1440" w:hanging="360"/>
+      </w:pPr>
+      <w:rPr>
+        <w:rFonts w:ascii="Courier New" w:hAnsi="Courier New" w:cs="Courier New" w:hint="default"/>
+      </w:rPr>
+    </w:lvl>
+    <w:lvl w:ilvl="2" w:tplc="04090005" w:tentative="1">
+      <w:start w:val="1"/>
+      <w:numFmt w:val="bullet"/>
+      <w:lvlText w:val=""/>
+      <w:lvlJc w:val="left"/>
+      <w:pPr>
+        <w:ind w:left="2160" w:hanging="360"/>
+      </w:pPr>
+      <w:rPr>
+        <w:rFonts w:ascii="Wingdings" w:hAnsi="Wingdings" w:hint="default"/>
+      </w:rPr>
+    </w:lvl>
+    <w:lvl w:ilvl="3" w:tplc="04090001" w:tentative="1">
+      <w:start w:val="1"/>
+      <w:numFmt w:val="bullet"/>
+      <w:lvlText w:val=""/>
+      <w:lvlJc w:val="left"/>
+      <w:pPr>
+        <w:ind w:left="2880" w:hanging="360"/>
+      </w:pPr>
+      <w:rPr>
+        <w:rFonts w:ascii="Symbol" w:hAnsi="Symbol" w:hint="default"/>
+      </w:rPr>
+    </w:lvl>
+    <w:lvl w:ilvl="4" w:tplc="04090003" w:tentative="1">
+      <w:start w:val="1"/>
+      <w:numFmt w:val="bullet"/>
+      <w:lvlText w:val="o"/>
+      <w:lvlJc w:val="left"/>
+      <w:pPr>
+        <w:ind w:left="3600" w:hanging="360"/>
+      </w:pPr>
+      <w:rPr>
+        <w:rFonts w:ascii="Courier New" w:hAnsi="Courier New" w:cs="Courier New" w:hint="default"/>
+      </w:rPr>
+    </w:lvl>
+    <w:lvl w:ilvl="5" w:tplc="04090005" w:tentative="1">
+      <w:start w:val="1"/>
+      <w:numFmt w:val="bullet"/>
+      <w:lvlText w:val=""/>
+      <w:lvlJc w:val="left"/>
+      <w:pPr>
+        <w:ind w:left="4320" w:hanging="360"/>
+      </w:pPr>
+      <w:rPr>
+        <w:rFonts w:ascii="Wingdings" w:hAnsi="Wingdings" w:hint="default"/>
+      </w:rPr>
+    </w:lvl>
+    <w:lvl w:ilvl="6" w:tplc="04090001" w:tentative="1">
+      <w:start w:val="1"/>
+      <w:numFmt w:val="bullet"/>
+      <w:lvlText w:val=""/>
+      <w:lvlJc w:val="left"/>
+      <w:pPr>
+        <w:ind w:left="5040" w:hanging="360"/>
+      </w:pPr>
+      <w:rPr>
+        <w:rFonts w:ascii="Symbol" w:hAnsi="Symbol" w:hint="default"/>
+      </w:rPr>
+    </w:lvl>
+    <w:lvl w:ilvl="7" w:tplc="04090003" w:tentative="1">
+      <w:start w:val="1"/>
+      <w:numFmt w:val="bullet"/>
+      <w:lvlText w:val="o"/>
+      <w:lvlJc w:val="left"/>
+      <w:pPr>
+        <w:ind w:left="5760" w:hanging="360"/>
+      </w:pPr>
+      <w:rPr>
+        <w:rFonts w:ascii="Courier New" w:hAnsi="Courier New" w:cs="Courier New" w:hint="default"/>
+      </w:rPr>
+    </w:lvl>
+    <w:lvl w:ilvl="8" w:tplc="04090005" w:tentative="1">
+      <w:start w:val="1"/>
+      <w:numFmt w:val="bullet"/>
+      <w:lvlText w:val=""/>
+      <w:lvlJc w:val="left"/>
+      <w:pPr>
+        <w:ind w:left="6480" w:hanging="360"/>
+      </w:pPr>
+      <w:rPr>
+        <w:rFonts w:ascii="Wingdings" w:hAnsi="Wingdings" w:hint="default"/>
+      </w:rPr>
+    </w:lvl>
+  </w:abstractNum>
   <w:num w:numId="1">
     <w:abstractNumId w:val="0"/>
+  </w:num>
+  <w:num w:numId="2">
+    <w:abstractNumId w:val="1"/>
   </w:num>
 </w:numbering>
 </file>

</xml_diff>

<commit_message>
Add id field to the Planet class & writing some of the gray wolf opt code ...
</commit_message>
<xml_diff>
--- a/Papers/بهبود رفتار ربات در یک بازی بلادرنگ استراتژیک با استفاده از روش گرگ خاکستری.docx
+++ b/Papers/بهبود رفتار ربات در یک بازی بلادرنگ استراتژیک با استفاده از روش گرگ خاکستری.docx
@@ -321,10 +321,10 @@
     </w:p>
     <w:p>
       <w:pPr>
-        <w:pStyle w:val="ListParagraph"/>
+        <w:pStyle w:val="Heading1"/>
         <w:numPr>
           <w:ilvl w:val="0"/>
-          <w:numId w:val="1"/>
+          <w:numId w:val="7"/>
         </w:numPr>
         <w:bidi/>
         <w:rPr>
@@ -677,7 +677,6 @@
       <w:pPr>
         <w:bidi/>
         <w:rPr>
-          <w:rFonts w:hint="cs"/>
           <w:rtl/>
           <w:lang w:bidi="fa-IR"/>
         </w:rPr>
@@ -704,16 +703,193 @@
           <w:rtl/>
           <w:lang w:bidi="fa-IR"/>
         </w:rPr>
-        <w:t xml:space="preserve">که متغیرهای شانسی داشته باشد تا به صورت تصادفی و عمومی فضای جستجو را جستجو کنند تا به این مرحله کمک کند. هرچند که بهره‌برداری اشاره دارد به </w:t>
+        <w:t xml:space="preserve">که متغیرهای شانسی داشته باشد تا به صورت تصادفی و عمومی فضای جستجو را جستجو کنند تا به این مرحله کمک کند. هرچند که بهره‌برداری به </w:t>
+      </w:r>
+      <w:r>
+        <w:rPr>
+          <w:rFonts w:hint="cs"/>
+          <w:rtl/>
+          <w:lang w:bidi="fa-IR"/>
+        </w:rPr>
+        <w:t xml:space="preserve">توانایی جستجوی محلی اطراف مناطق امیددهنده به‌دست آمده فاز اکتشاف </w:t>
+      </w:r>
+      <w:r>
+        <w:rPr>
+          <w:rFonts w:hint="cs"/>
+          <w:rtl/>
+          <w:lang w:bidi="fa-IR"/>
+        </w:rPr>
+        <w:t>اشاره دارد</w:t>
+      </w:r>
+      <w:r>
+        <w:rPr>
+          <w:rFonts w:hint="cs"/>
+          <w:rtl/>
+          <w:lang w:bidi="fa-IR"/>
+        </w:rPr>
+        <w:t>. پیدا کردن یک تعادل من</w:t>
+      </w:r>
+      <w:r>
+        <w:rPr>
+          <w:rFonts w:hint="cs"/>
+          <w:rtl/>
+          <w:lang w:bidi="fa-IR"/>
+        </w:rPr>
+        <w:t xml:space="preserve">اسب بین دو فاز </w:t>
+      </w:r>
+      <w:r>
+        <w:rPr>
+          <w:rFonts w:hint="cs"/>
+          <w:rtl/>
+          <w:lang w:bidi="fa-IR"/>
+        </w:rPr>
+        <w:t>به خاطر ماهیت تصادفی بودن متا-هیوریستیک‌ها</w:t>
+      </w:r>
+      <w:r>
+        <w:rPr>
+          <w:rFonts w:hint="cs"/>
+          <w:rtl/>
+          <w:lang w:bidi="fa-IR"/>
+        </w:rPr>
+        <w:t xml:space="preserve"> </w:t>
+      </w:r>
+      <w:r>
+        <w:rPr>
+          <w:rFonts w:hint="cs"/>
+          <w:rtl/>
+          <w:lang w:bidi="fa-IR"/>
+        </w:rPr>
+        <w:t>یک کار چالش برانگیز است</w:t>
+      </w:r>
+      <w:r>
+        <w:rPr>
+          <w:rFonts w:hint="cs"/>
+          <w:rtl/>
+          <w:lang w:bidi="fa-IR"/>
+        </w:rPr>
+        <w:t>.</w:t>
+      </w:r>
+    </w:p>
+    <w:p>
+      <w:pPr>
+        <w:bidi/>
+        <w:rPr>
+          <w:rtl/>
+          <w:lang w:bidi="fa-IR"/>
+        </w:rPr>
+      </w:pPr>
+    </w:p>
+    <w:p>
+      <w:pPr>
+        <w:pStyle w:val="Heading1"/>
+        <w:numPr>
+          <w:ilvl w:val="0"/>
+          <w:numId w:val="7"/>
+        </w:numPr>
+        <w:bidi/>
+        <w:rPr>
+          <w:rtl/>
+        </w:rPr>
+      </w:pPr>
+      <w:r>
+        <w:rPr>
+          <w:rStyle w:val="fontstyle01"/>
+          <w:rFonts w:asciiTheme="majorHAnsi" w:hAnsiTheme="majorHAnsi"/>
+          <w:color w:val="2F5496" w:themeColor="accent1" w:themeShade="BF"/>
+          <w:sz w:val="32"/>
+          <w:szCs w:val="32"/>
+        </w:rPr>
+        <w:t>Grey Wolf Optimizer (GWO)</w:t>
+      </w:r>
+    </w:p>
+    <w:p>
+      <w:pPr>
+        <w:bidi/>
+        <w:rPr>
+          <w:rStyle w:val="fontstyle01"/>
+          <w:rFonts w:ascii="Consolas" w:hAnsi="Consolas"/>
+          <w:color w:val="000000" w:themeColor="text1"/>
+          <w:sz w:val="28"/>
+          <w:szCs w:val="28"/>
+          <w:rtl/>
+        </w:rPr>
+      </w:pPr>
+      <w:r>
+        <w:rPr>
+          <w:rFonts w:hint="cs"/>
+          <w:rtl/>
+        </w:rPr>
+        <w:t xml:space="preserve">در این بخش در ابتدا الهام بخشی روش گرگ خاکستری مطرح میشود. و سپس مدل ریاضی آن بیان میشود. </w:t>
+      </w:r>
+    </w:p>
+    <w:p>
+      <w:pPr>
+        <w:pStyle w:val="Heading2"/>
+        <w:bidi/>
+        <w:rPr>
+          <w:rFonts w:hint="cs"/>
+          <w:rtl/>
+        </w:rPr>
+      </w:pPr>
+      <w:r>
+        <w:rPr>
+          <w:rFonts w:hint="cs"/>
+          <w:rtl/>
+        </w:rPr>
+        <w:lastRenderedPageBreak/>
+        <w:t>الهام بخشی</w:t>
+      </w:r>
+    </w:p>
+    <w:p>
+      <w:pPr>
+        <w:bidi/>
+      </w:pPr>
+      <w:r>
+        <w:rPr>
+          <w:rFonts w:hint="cs"/>
+          <w:rtl/>
+        </w:rPr>
+        <w:t>گرگ خاکستری به خانواده سگ سانان تعلق دارد. گرگ‌های خاکستری از بهترین شکارچیان به حساب می‌آیند. به این معنی است که آن‌ها در راس هرم غذایی هستند. گرگ‌های خاکستری بیشتر ترجیح میدهند تا به صورت گروهی زندگی کنند. و سایز گروه آن‌ها به طور متوسط بین 5 تا 12 است</w:t>
+      </w:r>
+      <w:r>
+        <w:rPr>
+          <w:rFonts w:hint="cs"/>
+          <w:rtl/>
+        </w:rPr>
+        <w:t xml:space="preserve">. به عنوان یک مثال گرگ‌های خاکستری یک سلسله مراتب بسیار سخت‌گیرانه‌ مبتنی بر برتری دارند که در شکل1 نشان داده شده است. رهبران گروه نرها و یا ماده‌هایی هستند که آلفا نامیده میشوند. آلفاها عموما مسئول هستند تا در مورد شکار، مکان خواب، زمان بیدار شدن و ... تصمیم گیری کنند. و تصمیمات آلفاها به اعضای گروه دیکته میشود. هرند که بعضی رفتارهای دموکراتیک نیز مشاهده میشود که در آنها آلفاها سایر گرگ‌های دسته را </w:t>
       </w:r>
       <w:bookmarkStart w:id="0" w:name="_GoBack"/>
+      <w:r>
+        <w:rPr>
+          <w:rFonts w:hint="cs"/>
+          <w:rtl/>
+        </w:rPr>
+        <w:t xml:space="preserve">دنبال </w:t>
+      </w:r>
       <w:bookmarkEnd w:id="0"/>
+      <w:r>
+        <w:rPr>
+          <w:rFonts w:hint="cs"/>
+          <w:rtl/>
+        </w:rPr>
+        <w:t>میکنند.</w:t>
+      </w:r>
+    </w:p>
+    <w:p>
+      <w:pPr>
+        <w:bidi/>
+        <w:rPr>
+          <w:rFonts w:hint="cs"/>
+          <w:rtl/>
+          <w:lang w:bidi="fa-IR"/>
+        </w:rPr>
+      </w:pPr>
     </w:p>
     <w:sectPr>
-      <w:pgSz w:w="12240" w:h="15840"/>
+      <w:pgSz w:w="11906" w:h="16838" w:code="9"/>
       <w:pgMar w:top="1440" w:right="1440" w:bottom="1440" w:left="1440" w:header="720" w:footer="720" w:gutter="0"/>
       <w:cols w:space="720"/>
-      <w:docGrid w:linePitch="360"/>
+      <w:docGrid w:linePitch="381"/>
     </w:sectPr>
   </w:body>
 </w:document>
@@ -722,6 +898,766 @@
 <file path=word/numbering.xml><?xml version="1.0" encoding="utf-8"?>
 <w:numbering xmlns:wpc="http://schemas.microsoft.com/office/word/2010/wordprocessingCanvas" xmlns:cx="http://schemas.microsoft.com/office/drawing/2014/chartex" xmlns:cx1="http://schemas.microsoft.com/office/drawing/2015/9/8/chartex" xmlns:mc="http://schemas.openxmlformats.org/markup-compatibility/2006" xmlns:o="urn:schemas-microsoft-com:office:office" xmlns:r="http://schemas.openxmlformats.org/officeDocument/2006/relationships" xmlns:m="http://schemas.openxmlformats.org/officeDocument/2006/math" xmlns:v="urn:schemas-microsoft-com:vml" xmlns:wp14="http://schemas.microsoft.com/office/word/2010/wordprocessingDrawing" xmlns:wp="http://schemas.openxmlformats.org/drawingml/2006/wordprocessingDrawing" xmlns:w10="urn:schemas-microsoft-com:office:word" xmlns:w="http://schemas.openxmlformats.org/wordprocessingml/2006/main" xmlns:w14="http://schemas.microsoft.com/office/word/2010/wordml" xmlns:w15="http://schemas.microsoft.com/office/word/2012/wordml" xmlns:w16se="http://schemas.microsoft.com/office/word/2015/wordml/symex" xmlns:wpg="http://schemas.microsoft.com/office/word/2010/wordprocessingGroup" xmlns:wpi="http://schemas.microsoft.com/office/word/2010/wordprocessingInk" xmlns:wne="http://schemas.microsoft.com/office/word/2006/wordml" xmlns:wps="http://schemas.microsoft.com/office/word/2010/wordprocessingShape" mc:Ignorable="w14 w15 w16se wp14">
   <w:abstractNum w:abstractNumId="0" w15:restartNumberingAfterBreak="0">
+    <w:nsid w:val="01043574"/>
+    <w:multiLevelType w:val="hybridMultilevel"/>
+    <w:tmpl w:val="E2440D46"/>
+    <w:lvl w:ilvl="0" w:tplc="0409000F">
+      <w:start w:val="1"/>
+      <w:numFmt w:val="decimal"/>
+      <w:lvlText w:val="%1."/>
+      <w:lvlJc w:val="left"/>
+      <w:pPr>
+        <w:ind w:left="720" w:hanging="360"/>
+      </w:pPr>
+      <w:rPr>
+        <w:rFonts w:hint="default"/>
+      </w:rPr>
+    </w:lvl>
+    <w:lvl w:ilvl="1" w:tplc="04090019" w:tentative="1">
+      <w:start w:val="1"/>
+      <w:numFmt w:val="lowerLetter"/>
+      <w:lvlText w:val="%2."/>
+      <w:lvlJc w:val="left"/>
+      <w:pPr>
+        <w:ind w:left="1440" w:hanging="360"/>
+      </w:pPr>
+    </w:lvl>
+    <w:lvl w:ilvl="2" w:tplc="0409001B" w:tentative="1">
+      <w:start w:val="1"/>
+      <w:numFmt w:val="lowerRoman"/>
+      <w:lvlText w:val="%3."/>
+      <w:lvlJc w:val="right"/>
+      <w:pPr>
+        <w:ind w:left="2160" w:hanging="180"/>
+      </w:pPr>
+    </w:lvl>
+    <w:lvl w:ilvl="3" w:tplc="0409000F" w:tentative="1">
+      <w:start w:val="1"/>
+      <w:numFmt w:val="decimal"/>
+      <w:lvlText w:val="%4."/>
+      <w:lvlJc w:val="left"/>
+      <w:pPr>
+        <w:ind w:left="2880" w:hanging="360"/>
+      </w:pPr>
+    </w:lvl>
+    <w:lvl w:ilvl="4" w:tplc="04090019" w:tentative="1">
+      <w:start w:val="1"/>
+      <w:numFmt w:val="lowerLetter"/>
+      <w:lvlText w:val="%5."/>
+      <w:lvlJc w:val="left"/>
+      <w:pPr>
+        <w:ind w:left="3600" w:hanging="360"/>
+      </w:pPr>
+    </w:lvl>
+    <w:lvl w:ilvl="5" w:tplc="0409001B" w:tentative="1">
+      <w:start w:val="1"/>
+      <w:numFmt w:val="lowerRoman"/>
+      <w:lvlText w:val="%6."/>
+      <w:lvlJc w:val="right"/>
+      <w:pPr>
+        <w:ind w:left="4320" w:hanging="180"/>
+      </w:pPr>
+    </w:lvl>
+    <w:lvl w:ilvl="6" w:tplc="0409000F" w:tentative="1">
+      <w:start w:val="1"/>
+      <w:numFmt w:val="decimal"/>
+      <w:lvlText w:val="%7."/>
+      <w:lvlJc w:val="left"/>
+      <w:pPr>
+        <w:ind w:left="5040" w:hanging="360"/>
+      </w:pPr>
+    </w:lvl>
+    <w:lvl w:ilvl="7" w:tplc="04090019" w:tentative="1">
+      <w:start w:val="1"/>
+      <w:numFmt w:val="lowerLetter"/>
+      <w:lvlText w:val="%8."/>
+      <w:lvlJc w:val="left"/>
+      <w:pPr>
+        <w:ind w:left="5760" w:hanging="360"/>
+      </w:pPr>
+    </w:lvl>
+    <w:lvl w:ilvl="8" w:tplc="0409001B" w:tentative="1">
+      <w:start w:val="1"/>
+      <w:numFmt w:val="lowerRoman"/>
+      <w:lvlText w:val="%9."/>
+      <w:lvlJc w:val="right"/>
+      <w:pPr>
+        <w:ind w:left="6480" w:hanging="180"/>
+      </w:pPr>
+    </w:lvl>
+  </w:abstractNum>
+  <w:abstractNum w:abstractNumId="1" w15:restartNumberingAfterBreak="0">
+    <w:nsid w:val="03737072"/>
+    <w:multiLevelType w:val="multilevel"/>
+    <w:tmpl w:val="0409001F"/>
+    <w:lvl w:ilvl="0">
+      <w:start w:val="1"/>
+      <w:numFmt w:val="decimal"/>
+      <w:lvlText w:val="%1."/>
+      <w:lvlJc w:val="left"/>
+      <w:pPr>
+        <w:ind w:left="360" w:hanging="360"/>
+      </w:pPr>
+    </w:lvl>
+    <w:lvl w:ilvl="1">
+      <w:start w:val="1"/>
+      <w:numFmt w:val="decimal"/>
+      <w:lvlText w:val="%1.%2."/>
+      <w:lvlJc w:val="left"/>
+      <w:pPr>
+        <w:ind w:left="792" w:hanging="432"/>
+      </w:pPr>
+    </w:lvl>
+    <w:lvl w:ilvl="2">
+      <w:start w:val="1"/>
+      <w:numFmt w:val="decimal"/>
+      <w:lvlText w:val="%1.%2.%3."/>
+      <w:lvlJc w:val="left"/>
+      <w:pPr>
+        <w:ind w:left="1224" w:hanging="504"/>
+      </w:pPr>
+    </w:lvl>
+    <w:lvl w:ilvl="3">
+      <w:start w:val="1"/>
+      <w:numFmt w:val="decimal"/>
+      <w:lvlText w:val="%1.%2.%3.%4."/>
+      <w:lvlJc w:val="left"/>
+      <w:pPr>
+        <w:ind w:left="1728" w:hanging="648"/>
+      </w:pPr>
+    </w:lvl>
+    <w:lvl w:ilvl="4">
+      <w:start w:val="1"/>
+      <w:numFmt w:val="decimal"/>
+      <w:lvlText w:val="%1.%2.%3.%4.%5."/>
+      <w:lvlJc w:val="left"/>
+      <w:pPr>
+        <w:ind w:left="2232" w:hanging="792"/>
+      </w:pPr>
+    </w:lvl>
+    <w:lvl w:ilvl="5">
+      <w:start w:val="1"/>
+      <w:numFmt w:val="decimal"/>
+      <w:lvlText w:val="%1.%2.%3.%4.%5.%6."/>
+      <w:lvlJc w:val="left"/>
+      <w:pPr>
+        <w:ind w:left="2736" w:hanging="936"/>
+      </w:pPr>
+    </w:lvl>
+    <w:lvl w:ilvl="6">
+      <w:start w:val="1"/>
+      <w:numFmt w:val="decimal"/>
+      <w:lvlText w:val="%1.%2.%3.%4.%5.%6.%7."/>
+      <w:lvlJc w:val="left"/>
+      <w:pPr>
+        <w:ind w:left="3240" w:hanging="1080"/>
+      </w:pPr>
+    </w:lvl>
+    <w:lvl w:ilvl="7">
+      <w:start w:val="1"/>
+      <w:numFmt w:val="decimal"/>
+      <w:lvlText w:val="%1.%2.%3.%4.%5.%6.%7.%8."/>
+      <w:lvlJc w:val="left"/>
+      <w:pPr>
+        <w:ind w:left="3744" w:hanging="1224"/>
+      </w:pPr>
+    </w:lvl>
+    <w:lvl w:ilvl="8">
+      <w:start w:val="1"/>
+      <w:numFmt w:val="decimal"/>
+      <w:lvlText w:val="%1.%2.%3.%4.%5.%6.%7.%8.%9."/>
+      <w:lvlJc w:val="left"/>
+      <w:pPr>
+        <w:ind w:left="4320" w:hanging="1440"/>
+      </w:pPr>
+    </w:lvl>
+  </w:abstractNum>
+  <w:abstractNum w:abstractNumId="2" w15:restartNumberingAfterBreak="0">
+    <w:nsid w:val="06CF72E7"/>
+    <w:multiLevelType w:val="hybridMultilevel"/>
+    <w:tmpl w:val="8B7809A8"/>
+    <w:lvl w:ilvl="0" w:tplc="04090001">
+      <w:start w:val="1"/>
+      <w:numFmt w:val="bullet"/>
+      <w:lvlText w:val=""/>
+      <w:lvlJc w:val="left"/>
+      <w:pPr>
+        <w:ind w:left="1440" w:hanging="360"/>
+      </w:pPr>
+      <w:rPr>
+        <w:rFonts w:ascii="Symbol" w:hAnsi="Symbol" w:hint="default"/>
+      </w:rPr>
+    </w:lvl>
+    <w:lvl w:ilvl="1" w:tplc="04090003" w:tentative="1">
+      <w:start w:val="1"/>
+      <w:numFmt w:val="bullet"/>
+      <w:lvlText w:val="o"/>
+      <w:lvlJc w:val="left"/>
+      <w:pPr>
+        <w:ind w:left="2160" w:hanging="360"/>
+      </w:pPr>
+      <w:rPr>
+        <w:rFonts w:ascii="Courier New" w:hAnsi="Courier New" w:cs="Courier New" w:hint="default"/>
+      </w:rPr>
+    </w:lvl>
+    <w:lvl w:ilvl="2" w:tplc="04090005" w:tentative="1">
+      <w:start w:val="1"/>
+      <w:numFmt w:val="bullet"/>
+      <w:lvlText w:val=""/>
+      <w:lvlJc w:val="left"/>
+      <w:pPr>
+        <w:ind w:left="2880" w:hanging="360"/>
+      </w:pPr>
+      <w:rPr>
+        <w:rFonts w:ascii="Wingdings" w:hAnsi="Wingdings" w:hint="default"/>
+      </w:rPr>
+    </w:lvl>
+    <w:lvl w:ilvl="3" w:tplc="04090001" w:tentative="1">
+      <w:start w:val="1"/>
+      <w:numFmt w:val="bullet"/>
+      <w:lvlText w:val=""/>
+      <w:lvlJc w:val="left"/>
+      <w:pPr>
+        <w:ind w:left="3600" w:hanging="360"/>
+      </w:pPr>
+      <w:rPr>
+        <w:rFonts w:ascii="Symbol" w:hAnsi="Symbol" w:hint="default"/>
+      </w:rPr>
+    </w:lvl>
+    <w:lvl w:ilvl="4" w:tplc="04090003" w:tentative="1">
+      <w:start w:val="1"/>
+      <w:numFmt w:val="bullet"/>
+      <w:lvlText w:val="o"/>
+      <w:lvlJc w:val="left"/>
+      <w:pPr>
+        <w:ind w:left="4320" w:hanging="360"/>
+      </w:pPr>
+      <w:rPr>
+        <w:rFonts w:ascii="Courier New" w:hAnsi="Courier New" w:cs="Courier New" w:hint="default"/>
+      </w:rPr>
+    </w:lvl>
+    <w:lvl w:ilvl="5" w:tplc="04090005" w:tentative="1">
+      <w:start w:val="1"/>
+      <w:numFmt w:val="bullet"/>
+      <w:lvlText w:val=""/>
+      <w:lvlJc w:val="left"/>
+      <w:pPr>
+        <w:ind w:left="5040" w:hanging="360"/>
+      </w:pPr>
+      <w:rPr>
+        <w:rFonts w:ascii="Wingdings" w:hAnsi="Wingdings" w:hint="default"/>
+      </w:rPr>
+    </w:lvl>
+    <w:lvl w:ilvl="6" w:tplc="04090001" w:tentative="1">
+      <w:start w:val="1"/>
+      <w:numFmt w:val="bullet"/>
+      <w:lvlText w:val=""/>
+      <w:lvlJc w:val="left"/>
+      <w:pPr>
+        <w:ind w:left="5760" w:hanging="360"/>
+      </w:pPr>
+      <w:rPr>
+        <w:rFonts w:ascii="Symbol" w:hAnsi="Symbol" w:hint="default"/>
+      </w:rPr>
+    </w:lvl>
+    <w:lvl w:ilvl="7" w:tplc="04090003" w:tentative="1">
+      <w:start w:val="1"/>
+      <w:numFmt w:val="bullet"/>
+      <w:lvlText w:val="o"/>
+      <w:lvlJc w:val="left"/>
+      <w:pPr>
+        <w:ind w:left="6480" w:hanging="360"/>
+      </w:pPr>
+      <w:rPr>
+        <w:rFonts w:ascii="Courier New" w:hAnsi="Courier New" w:cs="Courier New" w:hint="default"/>
+      </w:rPr>
+    </w:lvl>
+    <w:lvl w:ilvl="8" w:tplc="04090005" w:tentative="1">
+      <w:start w:val="1"/>
+      <w:numFmt w:val="bullet"/>
+      <w:lvlText w:val=""/>
+      <w:lvlJc w:val="left"/>
+      <w:pPr>
+        <w:ind w:left="7200" w:hanging="360"/>
+      </w:pPr>
+      <w:rPr>
+        <w:rFonts w:ascii="Wingdings" w:hAnsi="Wingdings" w:hint="default"/>
+      </w:rPr>
+    </w:lvl>
+  </w:abstractNum>
+  <w:abstractNum w:abstractNumId="3" w15:restartNumberingAfterBreak="0">
+    <w:nsid w:val="11A47614"/>
+    <w:multiLevelType w:val="hybridMultilevel"/>
+    <w:tmpl w:val="E2440D46"/>
+    <w:lvl w:ilvl="0" w:tplc="0409000F">
+      <w:start w:val="1"/>
+      <w:numFmt w:val="decimal"/>
+      <w:lvlText w:val="%1."/>
+      <w:lvlJc w:val="left"/>
+      <w:pPr>
+        <w:ind w:left="720" w:hanging="360"/>
+      </w:pPr>
+      <w:rPr>
+        <w:rFonts w:hint="default"/>
+      </w:rPr>
+    </w:lvl>
+    <w:lvl w:ilvl="1" w:tplc="04090019" w:tentative="1">
+      <w:start w:val="1"/>
+      <w:numFmt w:val="lowerLetter"/>
+      <w:lvlText w:val="%2."/>
+      <w:lvlJc w:val="left"/>
+      <w:pPr>
+        <w:ind w:left="1440" w:hanging="360"/>
+      </w:pPr>
+    </w:lvl>
+    <w:lvl w:ilvl="2" w:tplc="0409001B" w:tentative="1">
+      <w:start w:val="1"/>
+      <w:numFmt w:val="lowerRoman"/>
+      <w:lvlText w:val="%3."/>
+      <w:lvlJc w:val="right"/>
+      <w:pPr>
+        <w:ind w:left="2160" w:hanging="180"/>
+      </w:pPr>
+    </w:lvl>
+    <w:lvl w:ilvl="3" w:tplc="0409000F" w:tentative="1">
+      <w:start w:val="1"/>
+      <w:numFmt w:val="decimal"/>
+      <w:lvlText w:val="%4."/>
+      <w:lvlJc w:val="left"/>
+      <w:pPr>
+        <w:ind w:left="2880" w:hanging="360"/>
+      </w:pPr>
+    </w:lvl>
+    <w:lvl w:ilvl="4" w:tplc="04090019" w:tentative="1">
+      <w:start w:val="1"/>
+      <w:numFmt w:val="lowerLetter"/>
+      <w:lvlText w:val="%5."/>
+      <w:lvlJc w:val="left"/>
+      <w:pPr>
+        <w:ind w:left="3600" w:hanging="360"/>
+      </w:pPr>
+    </w:lvl>
+    <w:lvl w:ilvl="5" w:tplc="0409001B" w:tentative="1">
+      <w:start w:val="1"/>
+      <w:numFmt w:val="lowerRoman"/>
+      <w:lvlText w:val="%6."/>
+      <w:lvlJc w:val="right"/>
+      <w:pPr>
+        <w:ind w:left="4320" w:hanging="180"/>
+      </w:pPr>
+    </w:lvl>
+    <w:lvl w:ilvl="6" w:tplc="0409000F" w:tentative="1">
+      <w:start w:val="1"/>
+      <w:numFmt w:val="decimal"/>
+      <w:lvlText w:val="%7."/>
+      <w:lvlJc w:val="left"/>
+      <w:pPr>
+        <w:ind w:left="5040" w:hanging="360"/>
+      </w:pPr>
+    </w:lvl>
+    <w:lvl w:ilvl="7" w:tplc="04090019" w:tentative="1">
+      <w:start w:val="1"/>
+      <w:numFmt w:val="lowerLetter"/>
+      <w:lvlText w:val="%8."/>
+      <w:lvlJc w:val="left"/>
+      <w:pPr>
+        <w:ind w:left="5760" w:hanging="360"/>
+      </w:pPr>
+    </w:lvl>
+    <w:lvl w:ilvl="8" w:tplc="0409001B" w:tentative="1">
+      <w:start w:val="1"/>
+      <w:numFmt w:val="lowerRoman"/>
+      <w:lvlText w:val="%9."/>
+      <w:lvlJc w:val="right"/>
+      <w:pPr>
+        <w:ind w:left="6480" w:hanging="180"/>
+      </w:pPr>
+    </w:lvl>
+  </w:abstractNum>
+  <w:abstractNum w:abstractNumId="4" w15:restartNumberingAfterBreak="0">
+    <w:nsid w:val="1A7C3909"/>
+    <w:multiLevelType w:val="hybridMultilevel"/>
+    <w:tmpl w:val="67102F22"/>
+    <w:lvl w:ilvl="0" w:tplc="0409000F">
+      <w:start w:val="1"/>
+      <w:numFmt w:val="decimal"/>
+      <w:lvlText w:val="%1."/>
+      <w:lvlJc w:val="left"/>
+      <w:pPr>
+        <w:ind w:left="720" w:hanging="360"/>
+      </w:pPr>
+    </w:lvl>
+    <w:lvl w:ilvl="1" w:tplc="04090019">
+      <w:start w:val="1"/>
+      <w:numFmt w:val="lowerLetter"/>
+      <w:lvlText w:val="%2."/>
+      <w:lvlJc w:val="left"/>
+      <w:pPr>
+        <w:ind w:left="1440" w:hanging="360"/>
+      </w:pPr>
+    </w:lvl>
+    <w:lvl w:ilvl="2" w:tplc="0409001B" w:tentative="1">
+      <w:start w:val="1"/>
+      <w:numFmt w:val="lowerRoman"/>
+      <w:lvlText w:val="%3."/>
+      <w:lvlJc w:val="right"/>
+      <w:pPr>
+        <w:ind w:left="2160" w:hanging="180"/>
+      </w:pPr>
+    </w:lvl>
+    <w:lvl w:ilvl="3" w:tplc="0409000F" w:tentative="1">
+      <w:start w:val="1"/>
+      <w:numFmt w:val="decimal"/>
+      <w:lvlText w:val="%4."/>
+      <w:lvlJc w:val="left"/>
+      <w:pPr>
+        <w:ind w:left="2880" w:hanging="360"/>
+      </w:pPr>
+    </w:lvl>
+    <w:lvl w:ilvl="4" w:tplc="04090019" w:tentative="1">
+      <w:start w:val="1"/>
+      <w:numFmt w:val="lowerLetter"/>
+      <w:lvlText w:val="%5."/>
+      <w:lvlJc w:val="left"/>
+      <w:pPr>
+        <w:ind w:left="3600" w:hanging="360"/>
+      </w:pPr>
+    </w:lvl>
+    <w:lvl w:ilvl="5" w:tplc="0409001B" w:tentative="1">
+      <w:start w:val="1"/>
+      <w:numFmt w:val="lowerRoman"/>
+      <w:lvlText w:val="%6."/>
+      <w:lvlJc w:val="right"/>
+      <w:pPr>
+        <w:ind w:left="4320" w:hanging="180"/>
+      </w:pPr>
+    </w:lvl>
+    <w:lvl w:ilvl="6" w:tplc="0409000F" w:tentative="1">
+      <w:start w:val="1"/>
+      <w:numFmt w:val="decimal"/>
+      <w:lvlText w:val="%7."/>
+      <w:lvlJc w:val="left"/>
+      <w:pPr>
+        <w:ind w:left="5040" w:hanging="360"/>
+      </w:pPr>
+    </w:lvl>
+    <w:lvl w:ilvl="7" w:tplc="04090019" w:tentative="1">
+      <w:start w:val="1"/>
+      <w:numFmt w:val="lowerLetter"/>
+      <w:lvlText w:val="%8."/>
+      <w:lvlJc w:val="left"/>
+      <w:pPr>
+        <w:ind w:left="5760" w:hanging="360"/>
+      </w:pPr>
+    </w:lvl>
+    <w:lvl w:ilvl="8" w:tplc="0409001B" w:tentative="1">
+      <w:start w:val="1"/>
+      <w:numFmt w:val="lowerRoman"/>
+      <w:lvlText w:val="%9."/>
+      <w:lvlJc w:val="right"/>
+      <w:pPr>
+        <w:ind w:left="6480" w:hanging="180"/>
+      </w:pPr>
+    </w:lvl>
+  </w:abstractNum>
+  <w:abstractNum w:abstractNumId="5" w15:restartNumberingAfterBreak="0">
+    <w:nsid w:val="1C051AAA"/>
+    <w:multiLevelType w:val="hybridMultilevel"/>
+    <w:tmpl w:val="E2440D46"/>
+    <w:lvl w:ilvl="0" w:tplc="0409000F">
+      <w:start w:val="1"/>
+      <w:numFmt w:val="decimal"/>
+      <w:lvlText w:val="%1."/>
+      <w:lvlJc w:val="left"/>
+      <w:pPr>
+        <w:ind w:left="720" w:hanging="360"/>
+      </w:pPr>
+      <w:rPr>
+        <w:rFonts w:hint="default"/>
+      </w:rPr>
+    </w:lvl>
+    <w:lvl w:ilvl="1" w:tplc="04090019" w:tentative="1">
+      <w:start w:val="1"/>
+      <w:numFmt w:val="lowerLetter"/>
+      <w:lvlText w:val="%2."/>
+      <w:lvlJc w:val="left"/>
+      <w:pPr>
+        <w:ind w:left="1440" w:hanging="360"/>
+      </w:pPr>
+    </w:lvl>
+    <w:lvl w:ilvl="2" w:tplc="0409001B" w:tentative="1">
+      <w:start w:val="1"/>
+      <w:numFmt w:val="lowerRoman"/>
+      <w:lvlText w:val="%3."/>
+      <w:lvlJc w:val="right"/>
+      <w:pPr>
+        <w:ind w:left="2160" w:hanging="180"/>
+      </w:pPr>
+    </w:lvl>
+    <w:lvl w:ilvl="3" w:tplc="0409000F" w:tentative="1">
+      <w:start w:val="1"/>
+      <w:numFmt w:val="decimal"/>
+      <w:lvlText w:val="%4."/>
+      <w:lvlJc w:val="left"/>
+      <w:pPr>
+        <w:ind w:left="2880" w:hanging="360"/>
+      </w:pPr>
+    </w:lvl>
+    <w:lvl w:ilvl="4" w:tplc="04090019" w:tentative="1">
+      <w:start w:val="1"/>
+      <w:numFmt w:val="lowerLetter"/>
+      <w:lvlText w:val="%5."/>
+      <w:lvlJc w:val="left"/>
+      <w:pPr>
+        <w:ind w:left="3600" w:hanging="360"/>
+      </w:pPr>
+    </w:lvl>
+    <w:lvl w:ilvl="5" w:tplc="0409001B" w:tentative="1">
+      <w:start w:val="1"/>
+      <w:numFmt w:val="lowerRoman"/>
+      <w:lvlText w:val="%6."/>
+      <w:lvlJc w:val="right"/>
+      <w:pPr>
+        <w:ind w:left="4320" w:hanging="180"/>
+      </w:pPr>
+    </w:lvl>
+    <w:lvl w:ilvl="6" w:tplc="0409000F" w:tentative="1">
+      <w:start w:val="1"/>
+      <w:numFmt w:val="decimal"/>
+      <w:lvlText w:val="%7."/>
+      <w:lvlJc w:val="left"/>
+      <w:pPr>
+        <w:ind w:left="5040" w:hanging="360"/>
+      </w:pPr>
+    </w:lvl>
+    <w:lvl w:ilvl="7" w:tplc="04090019" w:tentative="1">
+      <w:start w:val="1"/>
+      <w:numFmt w:val="lowerLetter"/>
+      <w:lvlText w:val="%8."/>
+      <w:lvlJc w:val="left"/>
+      <w:pPr>
+        <w:ind w:left="5760" w:hanging="360"/>
+      </w:pPr>
+    </w:lvl>
+    <w:lvl w:ilvl="8" w:tplc="0409001B" w:tentative="1">
+      <w:start w:val="1"/>
+      <w:numFmt w:val="lowerRoman"/>
+      <w:lvlText w:val="%9."/>
+      <w:lvlJc w:val="right"/>
+      <w:pPr>
+        <w:ind w:left="6480" w:hanging="180"/>
+      </w:pPr>
+    </w:lvl>
+  </w:abstractNum>
+  <w:abstractNum w:abstractNumId="6" w15:restartNumberingAfterBreak="0">
+    <w:nsid w:val="1D7F54EA"/>
+    <w:multiLevelType w:val="multilevel"/>
+    <w:tmpl w:val="0409001F"/>
+    <w:lvl w:ilvl="0">
+      <w:start w:val="1"/>
+      <w:numFmt w:val="decimal"/>
+      <w:lvlText w:val="%1."/>
+      <w:lvlJc w:val="left"/>
+      <w:pPr>
+        <w:ind w:left="360" w:hanging="360"/>
+      </w:pPr>
+    </w:lvl>
+    <w:lvl w:ilvl="1">
+      <w:start w:val="1"/>
+      <w:numFmt w:val="decimal"/>
+      <w:lvlText w:val="%1.%2."/>
+      <w:lvlJc w:val="left"/>
+      <w:pPr>
+        <w:ind w:left="792" w:hanging="432"/>
+      </w:pPr>
+    </w:lvl>
+    <w:lvl w:ilvl="2">
+      <w:start w:val="1"/>
+      <w:numFmt w:val="decimal"/>
+      <w:lvlText w:val="%1.%2.%3."/>
+      <w:lvlJc w:val="left"/>
+      <w:pPr>
+        <w:ind w:left="1224" w:hanging="504"/>
+      </w:pPr>
+    </w:lvl>
+    <w:lvl w:ilvl="3">
+      <w:start w:val="1"/>
+      <w:numFmt w:val="decimal"/>
+      <w:lvlText w:val="%1.%2.%3.%4."/>
+      <w:lvlJc w:val="left"/>
+      <w:pPr>
+        <w:ind w:left="1728" w:hanging="648"/>
+      </w:pPr>
+    </w:lvl>
+    <w:lvl w:ilvl="4">
+      <w:start w:val="1"/>
+      <w:numFmt w:val="decimal"/>
+      <w:lvlText w:val="%1.%2.%3.%4.%5."/>
+      <w:lvlJc w:val="left"/>
+      <w:pPr>
+        <w:ind w:left="2232" w:hanging="792"/>
+      </w:pPr>
+    </w:lvl>
+    <w:lvl w:ilvl="5">
+      <w:start w:val="1"/>
+      <w:numFmt w:val="decimal"/>
+      <w:lvlText w:val="%1.%2.%3.%4.%5.%6."/>
+      <w:lvlJc w:val="left"/>
+      <w:pPr>
+        <w:ind w:left="2736" w:hanging="936"/>
+      </w:pPr>
+    </w:lvl>
+    <w:lvl w:ilvl="6">
+      <w:start w:val="1"/>
+      <w:numFmt w:val="decimal"/>
+      <w:lvlText w:val="%1.%2.%3.%4.%5.%6.%7."/>
+      <w:lvlJc w:val="left"/>
+      <w:pPr>
+        <w:ind w:left="3240" w:hanging="1080"/>
+      </w:pPr>
+    </w:lvl>
+    <w:lvl w:ilvl="7">
+      <w:start w:val="1"/>
+      <w:numFmt w:val="decimal"/>
+      <w:lvlText w:val="%1.%2.%3.%4.%5.%6.%7.%8."/>
+      <w:lvlJc w:val="left"/>
+      <w:pPr>
+        <w:ind w:left="3744" w:hanging="1224"/>
+      </w:pPr>
+    </w:lvl>
+    <w:lvl w:ilvl="8">
+      <w:start w:val="1"/>
+      <w:numFmt w:val="decimal"/>
+      <w:lvlText w:val="%1.%2.%3.%4.%5.%6.%7.%8.%9."/>
+      <w:lvlJc w:val="left"/>
+      <w:pPr>
+        <w:ind w:left="4320" w:hanging="1440"/>
+      </w:pPr>
+    </w:lvl>
+  </w:abstractNum>
+  <w:abstractNum w:abstractNumId="7" w15:restartNumberingAfterBreak="0">
+    <w:nsid w:val="205818EF"/>
+    <w:multiLevelType w:val="multilevel"/>
+    <w:tmpl w:val="DC66D2C6"/>
+    <w:lvl w:ilvl="0">
+      <w:start w:val="1"/>
+      <w:numFmt w:val="decimal"/>
+      <w:pStyle w:val="Heading1"/>
+      <w:lvlText w:val="%1"/>
+      <w:lvlJc w:val="left"/>
+      <w:pPr>
+        <w:ind w:left="432" w:hanging="432"/>
+      </w:pPr>
+      <w:rPr>
+        <w:rFonts w:hint="default"/>
+      </w:rPr>
+    </w:lvl>
+    <w:lvl w:ilvl="1">
+      <w:start w:val="3"/>
+      <w:numFmt w:val="decimal"/>
+      <w:pStyle w:val="Heading2"/>
+      <w:lvlText w:val="%1.%2"/>
+      <w:lvlJc w:val="left"/>
+      <w:pPr>
+        <w:ind w:left="576" w:hanging="576"/>
+      </w:pPr>
+      <w:rPr>
+        <w:rFonts w:hint="default"/>
+      </w:rPr>
+    </w:lvl>
+    <w:lvl w:ilvl="2">
+      <w:start w:val="1"/>
+      <w:numFmt w:val="decimal"/>
+      <w:pStyle w:val="Heading3"/>
+      <w:lvlText w:val="%1.%2.%3"/>
+      <w:lvlJc w:val="left"/>
+      <w:pPr>
+        <w:ind w:left="720" w:hanging="720"/>
+      </w:pPr>
+      <w:rPr>
+        <w:rFonts w:hint="default"/>
+      </w:rPr>
+    </w:lvl>
+    <w:lvl w:ilvl="3">
+      <w:start w:val="1"/>
+      <w:numFmt w:val="decimal"/>
+      <w:pStyle w:val="Heading4"/>
+      <w:lvlText w:val="%1.%2.%3.%4"/>
+      <w:lvlJc w:val="left"/>
+      <w:pPr>
+        <w:ind w:left="864" w:hanging="864"/>
+      </w:pPr>
+      <w:rPr>
+        <w:rFonts w:hint="default"/>
+      </w:rPr>
+    </w:lvl>
+    <w:lvl w:ilvl="4">
+      <w:start w:val="1"/>
+      <w:numFmt w:val="decimal"/>
+      <w:pStyle w:val="Heading5"/>
+      <w:lvlText w:val="%1.%2.%3.%4.%5"/>
+      <w:lvlJc w:val="left"/>
+      <w:pPr>
+        <w:ind w:left="1008" w:hanging="1008"/>
+      </w:pPr>
+      <w:rPr>
+        <w:rFonts w:hint="default"/>
+      </w:rPr>
+    </w:lvl>
+    <w:lvl w:ilvl="5">
+      <w:start w:val="1"/>
+      <w:numFmt w:val="decimal"/>
+      <w:pStyle w:val="Heading6"/>
+      <w:lvlText w:val="%1.%2.%3.%4.%5.%6"/>
+      <w:lvlJc w:val="left"/>
+      <w:pPr>
+        <w:ind w:left="1152" w:hanging="1152"/>
+      </w:pPr>
+      <w:rPr>
+        <w:rFonts w:hint="default"/>
+      </w:rPr>
+    </w:lvl>
+    <w:lvl w:ilvl="6">
+      <w:start w:val="1"/>
+      <w:numFmt w:val="decimal"/>
+      <w:pStyle w:val="Heading7"/>
+      <w:lvlText w:val="%1.%2.%3.%4.%5.%6.%7"/>
+      <w:lvlJc w:val="left"/>
+      <w:pPr>
+        <w:ind w:left="1296" w:hanging="1296"/>
+      </w:pPr>
+      <w:rPr>
+        <w:rFonts w:hint="default"/>
+      </w:rPr>
+    </w:lvl>
+    <w:lvl w:ilvl="7">
+      <w:start w:val="1"/>
+      <w:numFmt w:val="decimal"/>
+      <w:pStyle w:val="Heading8"/>
+      <w:lvlText w:val="%1.%2.%3.%4.%5.%6.%7.%8"/>
+      <w:lvlJc w:val="left"/>
+      <w:pPr>
+        <w:ind w:left="1440" w:hanging="1440"/>
+      </w:pPr>
+      <w:rPr>
+        <w:rFonts w:hint="default"/>
+      </w:rPr>
+    </w:lvl>
+    <w:lvl w:ilvl="8">
+      <w:start w:val="1"/>
+      <w:numFmt w:val="decimal"/>
+      <w:pStyle w:val="Heading9"/>
+      <w:lvlText w:val="%1.%2.%3.%4.%5.%6.%7.%8.%9"/>
+      <w:lvlJc w:val="left"/>
+      <w:pPr>
+        <w:ind w:left="1584" w:hanging="1584"/>
+      </w:pPr>
+      <w:rPr>
+        <w:rFonts w:hint="default"/>
+      </w:rPr>
+    </w:lvl>
+  </w:abstractNum>
+  <w:abstractNum w:abstractNumId="8" w15:restartNumberingAfterBreak="0">
     <w:nsid w:val="2E5F2539"/>
     <w:multiLevelType w:val="hybridMultilevel"/>
     <w:tmpl w:val="E2440D46"/>
@@ -810,7 +1746,179 @@
       </w:pPr>
     </w:lvl>
   </w:abstractNum>
-  <w:abstractNum w:abstractNumId="1" w15:restartNumberingAfterBreak="0">
+  <w:abstractNum w:abstractNumId="9" w15:restartNumberingAfterBreak="0">
+    <w:nsid w:val="2EBF0F5F"/>
+    <w:multiLevelType w:val="multilevel"/>
+    <w:tmpl w:val="0409001F"/>
+    <w:lvl w:ilvl="0">
+      <w:start w:val="1"/>
+      <w:numFmt w:val="decimal"/>
+      <w:lvlText w:val="%1."/>
+      <w:lvlJc w:val="left"/>
+      <w:pPr>
+        <w:ind w:left="360" w:hanging="360"/>
+      </w:pPr>
+    </w:lvl>
+    <w:lvl w:ilvl="1">
+      <w:start w:val="1"/>
+      <w:numFmt w:val="decimal"/>
+      <w:lvlText w:val="%1.%2."/>
+      <w:lvlJc w:val="left"/>
+      <w:pPr>
+        <w:ind w:left="792" w:hanging="432"/>
+      </w:pPr>
+    </w:lvl>
+    <w:lvl w:ilvl="2">
+      <w:start w:val="1"/>
+      <w:numFmt w:val="decimal"/>
+      <w:lvlText w:val="%1.%2.%3."/>
+      <w:lvlJc w:val="left"/>
+      <w:pPr>
+        <w:ind w:left="1224" w:hanging="504"/>
+      </w:pPr>
+    </w:lvl>
+    <w:lvl w:ilvl="3">
+      <w:start w:val="1"/>
+      <w:numFmt w:val="decimal"/>
+      <w:lvlText w:val="%1.%2.%3.%4."/>
+      <w:lvlJc w:val="left"/>
+      <w:pPr>
+        <w:ind w:left="1728" w:hanging="648"/>
+      </w:pPr>
+    </w:lvl>
+    <w:lvl w:ilvl="4">
+      <w:start w:val="1"/>
+      <w:numFmt w:val="decimal"/>
+      <w:lvlText w:val="%1.%2.%3.%4.%5."/>
+      <w:lvlJc w:val="left"/>
+      <w:pPr>
+        <w:ind w:left="2232" w:hanging="792"/>
+      </w:pPr>
+    </w:lvl>
+    <w:lvl w:ilvl="5">
+      <w:start w:val="1"/>
+      <w:numFmt w:val="decimal"/>
+      <w:lvlText w:val="%1.%2.%3.%4.%5.%6."/>
+      <w:lvlJc w:val="left"/>
+      <w:pPr>
+        <w:ind w:left="2736" w:hanging="936"/>
+      </w:pPr>
+    </w:lvl>
+    <w:lvl w:ilvl="6">
+      <w:start w:val="1"/>
+      <w:numFmt w:val="decimal"/>
+      <w:lvlText w:val="%1.%2.%3.%4.%5.%6.%7."/>
+      <w:lvlJc w:val="left"/>
+      <w:pPr>
+        <w:ind w:left="3240" w:hanging="1080"/>
+      </w:pPr>
+    </w:lvl>
+    <w:lvl w:ilvl="7">
+      <w:start w:val="1"/>
+      <w:numFmt w:val="decimal"/>
+      <w:lvlText w:val="%1.%2.%3.%4.%5.%6.%7.%8."/>
+      <w:lvlJc w:val="left"/>
+      <w:pPr>
+        <w:ind w:left="3744" w:hanging="1224"/>
+      </w:pPr>
+    </w:lvl>
+    <w:lvl w:ilvl="8">
+      <w:start w:val="1"/>
+      <w:numFmt w:val="decimal"/>
+      <w:lvlText w:val="%1.%2.%3.%4.%5.%6.%7.%8.%9."/>
+      <w:lvlJc w:val="left"/>
+      <w:pPr>
+        <w:ind w:left="4320" w:hanging="1440"/>
+      </w:pPr>
+    </w:lvl>
+  </w:abstractNum>
+  <w:abstractNum w:abstractNumId="10" w15:restartNumberingAfterBreak="0">
+    <w:nsid w:val="34351D66"/>
+    <w:multiLevelType w:val="multilevel"/>
+    <w:tmpl w:val="0409001F"/>
+    <w:lvl w:ilvl="0">
+      <w:start w:val="1"/>
+      <w:numFmt w:val="decimal"/>
+      <w:lvlText w:val="%1."/>
+      <w:lvlJc w:val="left"/>
+      <w:pPr>
+        <w:ind w:left="360" w:hanging="360"/>
+      </w:pPr>
+    </w:lvl>
+    <w:lvl w:ilvl="1">
+      <w:start w:val="1"/>
+      <w:numFmt w:val="decimal"/>
+      <w:lvlText w:val="%1.%2."/>
+      <w:lvlJc w:val="left"/>
+      <w:pPr>
+        <w:ind w:left="792" w:hanging="432"/>
+      </w:pPr>
+    </w:lvl>
+    <w:lvl w:ilvl="2">
+      <w:start w:val="1"/>
+      <w:numFmt w:val="decimal"/>
+      <w:lvlText w:val="%1.%2.%3."/>
+      <w:lvlJc w:val="left"/>
+      <w:pPr>
+        <w:ind w:left="1224" w:hanging="504"/>
+      </w:pPr>
+    </w:lvl>
+    <w:lvl w:ilvl="3">
+      <w:start w:val="1"/>
+      <w:numFmt w:val="decimal"/>
+      <w:lvlText w:val="%1.%2.%3.%4."/>
+      <w:lvlJc w:val="left"/>
+      <w:pPr>
+        <w:ind w:left="1728" w:hanging="648"/>
+      </w:pPr>
+    </w:lvl>
+    <w:lvl w:ilvl="4">
+      <w:start w:val="1"/>
+      <w:numFmt w:val="decimal"/>
+      <w:lvlText w:val="%1.%2.%3.%4.%5."/>
+      <w:lvlJc w:val="left"/>
+      <w:pPr>
+        <w:ind w:left="2232" w:hanging="792"/>
+      </w:pPr>
+    </w:lvl>
+    <w:lvl w:ilvl="5">
+      <w:start w:val="1"/>
+      <w:numFmt w:val="decimal"/>
+      <w:lvlText w:val="%1.%2.%3.%4.%5.%6."/>
+      <w:lvlJc w:val="left"/>
+      <w:pPr>
+        <w:ind w:left="2736" w:hanging="936"/>
+      </w:pPr>
+    </w:lvl>
+    <w:lvl w:ilvl="6">
+      <w:start w:val="1"/>
+      <w:numFmt w:val="decimal"/>
+      <w:lvlText w:val="%1.%2.%3.%4.%5.%6.%7."/>
+      <w:lvlJc w:val="left"/>
+      <w:pPr>
+        <w:ind w:left="3240" w:hanging="1080"/>
+      </w:pPr>
+    </w:lvl>
+    <w:lvl w:ilvl="7">
+      <w:start w:val="1"/>
+      <w:numFmt w:val="decimal"/>
+      <w:lvlText w:val="%1.%2.%3.%4.%5.%6.%7.%8."/>
+      <w:lvlJc w:val="left"/>
+      <w:pPr>
+        <w:ind w:left="3744" w:hanging="1224"/>
+      </w:pPr>
+    </w:lvl>
+    <w:lvl w:ilvl="8">
+      <w:start w:val="1"/>
+      <w:numFmt w:val="decimal"/>
+      <w:lvlText w:val="%1.%2.%3.%4.%5.%6.%7.%8.%9."/>
+      <w:lvlJc w:val="left"/>
+      <w:pPr>
+        <w:ind w:left="4320" w:hanging="1440"/>
+      </w:pPr>
+    </w:lvl>
+  </w:abstractNum>
+  <w:abstractNum w:abstractNumId="11" w15:restartNumberingAfterBreak="0">
     <w:nsid w:val="3DC57A48"/>
     <w:multiLevelType w:val="hybridMultilevel"/>
     <w:tmpl w:val="C48A7644"/>
@@ -923,11 +2031,246 @@
       </w:rPr>
     </w:lvl>
   </w:abstractNum>
+  <w:abstractNum w:abstractNumId="12" w15:restartNumberingAfterBreak="0">
+    <w:nsid w:val="737D5D3C"/>
+    <w:multiLevelType w:val="hybridMultilevel"/>
+    <w:tmpl w:val="2C983EA8"/>
+    <w:lvl w:ilvl="0" w:tplc="04090001">
+      <w:start w:val="1"/>
+      <w:numFmt w:val="bullet"/>
+      <w:lvlText w:val=""/>
+      <w:lvlJc w:val="left"/>
+      <w:pPr>
+        <w:ind w:left="1440" w:hanging="360"/>
+      </w:pPr>
+      <w:rPr>
+        <w:rFonts w:ascii="Symbol" w:hAnsi="Symbol" w:hint="default"/>
+      </w:rPr>
+    </w:lvl>
+    <w:lvl w:ilvl="1" w:tplc="04090003" w:tentative="1">
+      <w:start w:val="1"/>
+      <w:numFmt w:val="bullet"/>
+      <w:lvlText w:val="o"/>
+      <w:lvlJc w:val="left"/>
+      <w:pPr>
+        <w:ind w:left="2160" w:hanging="360"/>
+      </w:pPr>
+      <w:rPr>
+        <w:rFonts w:ascii="Courier New" w:hAnsi="Courier New" w:cs="Courier New" w:hint="default"/>
+      </w:rPr>
+    </w:lvl>
+    <w:lvl w:ilvl="2" w:tplc="04090005" w:tentative="1">
+      <w:start w:val="1"/>
+      <w:numFmt w:val="bullet"/>
+      <w:lvlText w:val=""/>
+      <w:lvlJc w:val="left"/>
+      <w:pPr>
+        <w:ind w:left="2880" w:hanging="360"/>
+      </w:pPr>
+      <w:rPr>
+        <w:rFonts w:ascii="Wingdings" w:hAnsi="Wingdings" w:hint="default"/>
+      </w:rPr>
+    </w:lvl>
+    <w:lvl w:ilvl="3" w:tplc="04090001" w:tentative="1">
+      <w:start w:val="1"/>
+      <w:numFmt w:val="bullet"/>
+      <w:lvlText w:val=""/>
+      <w:lvlJc w:val="left"/>
+      <w:pPr>
+        <w:ind w:left="3600" w:hanging="360"/>
+      </w:pPr>
+      <w:rPr>
+        <w:rFonts w:ascii="Symbol" w:hAnsi="Symbol" w:hint="default"/>
+      </w:rPr>
+    </w:lvl>
+    <w:lvl w:ilvl="4" w:tplc="04090003" w:tentative="1">
+      <w:start w:val="1"/>
+      <w:numFmt w:val="bullet"/>
+      <w:lvlText w:val="o"/>
+      <w:lvlJc w:val="left"/>
+      <w:pPr>
+        <w:ind w:left="4320" w:hanging="360"/>
+      </w:pPr>
+      <w:rPr>
+        <w:rFonts w:ascii="Courier New" w:hAnsi="Courier New" w:cs="Courier New" w:hint="default"/>
+      </w:rPr>
+    </w:lvl>
+    <w:lvl w:ilvl="5" w:tplc="04090005" w:tentative="1">
+      <w:start w:val="1"/>
+      <w:numFmt w:val="bullet"/>
+      <w:lvlText w:val=""/>
+      <w:lvlJc w:val="left"/>
+      <w:pPr>
+        <w:ind w:left="5040" w:hanging="360"/>
+      </w:pPr>
+      <w:rPr>
+        <w:rFonts w:ascii="Wingdings" w:hAnsi="Wingdings" w:hint="default"/>
+      </w:rPr>
+    </w:lvl>
+    <w:lvl w:ilvl="6" w:tplc="04090001" w:tentative="1">
+      <w:start w:val="1"/>
+      <w:numFmt w:val="bullet"/>
+      <w:lvlText w:val=""/>
+      <w:lvlJc w:val="left"/>
+      <w:pPr>
+        <w:ind w:left="5760" w:hanging="360"/>
+      </w:pPr>
+      <w:rPr>
+        <w:rFonts w:ascii="Symbol" w:hAnsi="Symbol" w:hint="default"/>
+      </w:rPr>
+    </w:lvl>
+    <w:lvl w:ilvl="7" w:tplc="04090003" w:tentative="1">
+      <w:start w:val="1"/>
+      <w:numFmt w:val="bullet"/>
+      <w:lvlText w:val="o"/>
+      <w:lvlJc w:val="left"/>
+      <w:pPr>
+        <w:ind w:left="6480" w:hanging="360"/>
+      </w:pPr>
+      <w:rPr>
+        <w:rFonts w:ascii="Courier New" w:hAnsi="Courier New" w:cs="Courier New" w:hint="default"/>
+      </w:rPr>
+    </w:lvl>
+    <w:lvl w:ilvl="8" w:tplc="04090005" w:tentative="1">
+      <w:start w:val="1"/>
+      <w:numFmt w:val="bullet"/>
+      <w:lvlText w:val=""/>
+      <w:lvlJc w:val="left"/>
+      <w:pPr>
+        <w:ind w:left="7200" w:hanging="360"/>
+      </w:pPr>
+      <w:rPr>
+        <w:rFonts w:ascii="Wingdings" w:hAnsi="Wingdings" w:hint="default"/>
+      </w:rPr>
+    </w:lvl>
+  </w:abstractNum>
+  <w:abstractNum w:abstractNumId="13" w15:restartNumberingAfterBreak="0">
+    <w:nsid w:val="791E4E08"/>
+    <w:multiLevelType w:val="hybridMultilevel"/>
+    <w:tmpl w:val="813085DE"/>
+    <w:lvl w:ilvl="0" w:tplc="0409000F">
+      <w:start w:val="1"/>
+      <w:numFmt w:val="decimal"/>
+      <w:lvlText w:val="%1."/>
+      <w:lvlJc w:val="left"/>
+      <w:pPr>
+        <w:ind w:left="720" w:hanging="360"/>
+      </w:pPr>
+    </w:lvl>
+    <w:lvl w:ilvl="1" w:tplc="04090019" w:tentative="1">
+      <w:start w:val="1"/>
+      <w:numFmt w:val="lowerLetter"/>
+      <w:lvlText w:val="%2."/>
+      <w:lvlJc w:val="left"/>
+      <w:pPr>
+        <w:ind w:left="1440" w:hanging="360"/>
+      </w:pPr>
+    </w:lvl>
+    <w:lvl w:ilvl="2" w:tplc="0409001B" w:tentative="1">
+      <w:start w:val="1"/>
+      <w:numFmt w:val="lowerRoman"/>
+      <w:lvlText w:val="%3."/>
+      <w:lvlJc w:val="right"/>
+      <w:pPr>
+        <w:ind w:left="2160" w:hanging="180"/>
+      </w:pPr>
+    </w:lvl>
+    <w:lvl w:ilvl="3" w:tplc="0409000F" w:tentative="1">
+      <w:start w:val="1"/>
+      <w:numFmt w:val="decimal"/>
+      <w:lvlText w:val="%4."/>
+      <w:lvlJc w:val="left"/>
+      <w:pPr>
+        <w:ind w:left="2880" w:hanging="360"/>
+      </w:pPr>
+    </w:lvl>
+    <w:lvl w:ilvl="4" w:tplc="04090019" w:tentative="1">
+      <w:start w:val="1"/>
+      <w:numFmt w:val="lowerLetter"/>
+      <w:lvlText w:val="%5."/>
+      <w:lvlJc w:val="left"/>
+      <w:pPr>
+        <w:ind w:left="3600" w:hanging="360"/>
+      </w:pPr>
+    </w:lvl>
+    <w:lvl w:ilvl="5" w:tplc="0409001B" w:tentative="1">
+      <w:start w:val="1"/>
+      <w:numFmt w:val="lowerRoman"/>
+      <w:lvlText w:val="%6."/>
+      <w:lvlJc w:val="right"/>
+      <w:pPr>
+        <w:ind w:left="4320" w:hanging="180"/>
+      </w:pPr>
+    </w:lvl>
+    <w:lvl w:ilvl="6" w:tplc="0409000F" w:tentative="1">
+      <w:start w:val="1"/>
+      <w:numFmt w:val="decimal"/>
+      <w:lvlText w:val="%7."/>
+      <w:lvlJc w:val="left"/>
+      <w:pPr>
+        <w:ind w:left="5040" w:hanging="360"/>
+      </w:pPr>
+    </w:lvl>
+    <w:lvl w:ilvl="7" w:tplc="04090019" w:tentative="1">
+      <w:start w:val="1"/>
+      <w:numFmt w:val="lowerLetter"/>
+      <w:lvlText w:val="%8."/>
+      <w:lvlJc w:val="left"/>
+      <w:pPr>
+        <w:ind w:left="5760" w:hanging="360"/>
+      </w:pPr>
+    </w:lvl>
+    <w:lvl w:ilvl="8" w:tplc="0409001B" w:tentative="1">
+      <w:start w:val="1"/>
+      <w:numFmt w:val="lowerRoman"/>
+      <w:lvlText w:val="%9."/>
+      <w:lvlJc w:val="right"/>
+      <w:pPr>
+        <w:ind w:left="6480" w:hanging="180"/>
+      </w:pPr>
+    </w:lvl>
+  </w:abstractNum>
   <w:num w:numId="1">
+    <w:abstractNumId w:val="8"/>
+  </w:num>
+  <w:num w:numId="2">
+    <w:abstractNumId w:val="11"/>
+  </w:num>
+  <w:num w:numId="3">
+    <w:abstractNumId w:val="5"/>
+  </w:num>
+  <w:num w:numId="4">
     <w:abstractNumId w:val="0"/>
   </w:num>
-  <w:num w:numId="2">
+  <w:num w:numId="5">
+    <w:abstractNumId w:val="3"/>
+  </w:num>
+  <w:num w:numId="6">
+    <w:abstractNumId w:val="13"/>
+  </w:num>
+  <w:num w:numId="7">
+    <w:abstractNumId w:val="4"/>
+  </w:num>
+  <w:num w:numId="8">
+    <w:abstractNumId w:val="2"/>
+  </w:num>
+  <w:num w:numId="9">
+    <w:abstractNumId w:val="12"/>
+  </w:num>
+  <w:num w:numId="10">
     <w:abstractNumId w:val="1"/>
+  </w:num>
+  <w:num w:numId="11">
+    <w:abstractNumId w:val="7"/>
+  </w:num>
+  <w:num w:numId="12">
+    <w:abstractNumId w:val="10"/>
+  </w:num>
+  <w:num w:numId="13">
+    <w:abstractNumId w:val="9"/>
+  </w:num>
+  <w:num w:numId="14">
+    <w:abstractNumId w:val="6"/>
   </w:num>
 </w:numbering>
 </file>
@@ -1327,6 +2670,243 @@
     <w:name w:val="Normal"/>
     <w:qFormat/>
   </w:style>
+  <w:style w:type="paragraph" w:styleId="Heading1">
+    <w:name w:val="heading 1"/>
+    <w:basedOn w:val="Normal"/>
+    <w:next w:val="Normal"/>
+    <w:link w:val="Heading1Char"/>
+    <w:uiPriority w:val="9"/>
+    <w:qFormat/>
+    <w:rsid w:val="00D22402"/>
+    <w:pPr>
+      <w:keepNext/>
+      <w:keepLines/>
+      <w:numPr>
+        <w:numId w:val="11"/>
+      </w:numPr>
+      <w:spacing w:before="240" w:after="0"/>
+      <w:outlineLvl w:val="0"/>
+    </w:pPr>
+    <w:rPr>
+      <w:rFonts w:asciiTheme="majorHAnsi" w:eastAsiaTheme="majorEastAsia" w:hAnsiTheme="majorHAnsi" w:cstheme="majorBidi"/>
+      <w:color w:val="2F5496" w:themeColor="accent1" w:themeShade="BF"/>
+      <w:sz w:val="32"/>
+      <w:szCs w:val="32"/>
+    </w:rPr>
+  </w:style>
+  <w:style w:type="paragraph" w:styleId="Heading2">
+    <w:name w:val="heading 2"/>
+    <w:basedOn w:val="Normal"/>
+    <w:next w:val="Normal"/>
+    <w:link w:val="Heading2Char"/>
+    <w:uiPriority w:val="9"/>
+    <w:unhideWhenUsed/>
+    <w:qFormat/>
+    <w:rsid w:val="00D22402"/>
+    <w:pPr>
+      <w:keepNext/>
+      <w:keepLines/>
+      <w:numPr>
+        <w:ilvl w:val="1"/>
+        <w:numId w:val="11"/>
+      </w:numPr>
+      <w:spacing w:before="40" w:after="0"/>
+      <w:outlineLvl w:val="1"/>
+    </w:pPr>
+    <w:rPr>
+      <w:rFonts w:asciiTheme="majorHAnsi" w:eastAsiaTheme="majorEastAsia" w:hAnsiTheme="majorHAnsi" w:cstheme="majorBidi"/>
+      <w:color w:val="2F5496" w:themeColor="accent1" w:themeShade="BF"/>
+      <w:sz w:val="26"/>
+      <w:szCs w:val="26"/>
+    </w:rPr>
+  </w:style>
+  <w:style w:type="paragraph" w:styleId="Heading3">
+    <w:name w:val="heading 3"/>
+    <w:basedOn w:val="Normal"/>
+    <w:next w:val="Normal"/>
+    <w:link w:val="Heading3Char"/>
+    <w:uiPriority w:val="9"/>
+    <w:semiHidden/>
+    <w:unhideWhenUsed/>
+    <w:qFormat/>
+    <w:rsid w:val="00D22402"/>
+    <w:pPr>
+      <w:keepNext/>
+      <w:keepLines/>
+      <w:numPr>
+        <w:ilvl w:val="2"/>
+        <w:numId w:val="11"/>
+      </w:numPr>
+      <w:spacing w:before="40" w:after="0"/>
+      <w:outlineLvl w:val="2"/>
+    </w:pPr>
+    <w:rPr>
+      <w:rFonts w:asciiTheme="majorHAnsi" w:eastAsiaTheme="majorEastAsia" w:hAnsiTheme="majorHAnsi" w:cstheme="majorBidi"/>
+      <w:color w:val="1F3763" w:themeColor="accent1" w:themeShade="7F"/>
+      <w:sz w:val="24"/>
+      <w:szCs w:val="24"/>
+    </w:rPr>
+  </w:style>
+  <w:style w:type="paragraph" w:styleId="Heading4">
+    <w:name w:val="heading 4"/>
+    <w:basedOn w:val="Normal"/>
+    <w:next w:val="Normal"/>
+    <w:link w:val="Heading4Char"/>
+    <w:uiPriority w:val="9"/>
+    <w:semiHidden/>
+    <w:unhideWhenUsed/>
+    <w:qFormat/>
+    <w:rsid w:val="00D22402"/>
+    <w:pPr>
+      <w:keepNext/>
+      <w:keepLines/>
+      <w:numPr>
+        <w:ilvl w:val="3"/>
+        <w:numId w:val="11"/>
+      </w:numPr>
+      <w:spacing w:before="40" w:after="0"/>
+      <w:outlineLvl w:val="3"/>
+    </w:pPr>
+    <w:rPr>
+      <w:rFonts w:asciiTheme="majorHAnsi" w:eastAsiaTheme="majorEastAsia" w:hAnsiTheme="majorHAnsi" w:cstheme="majorBidi"/>
+      <w:i/>
+      <w:iCs/>
+      <w:color w:val="2F5496" w:themeColor="accent1" w:themeShade="BF"/>
+    </w:rPr>
+  </w:style>
+  <w:style w:type="paragraph" w:styleId="Heading5">
+    <w:name w:val="heading 5"/>
+    <w:basedOn w:val="Normal"/>
+    <w:next w:val="Normal"/>
+    <w:link w:val="Heading5Char"/>
+    <w:uiPriority w:val="9"/>
+    <w:semiHidden/>
+    <w:unhideWhenUsed/>
+    <w:qFormat/>
+    <w:rsid w:val="00D22402"/>
+    <w:pPr>
+      <w:keepNext/>
+      <w:keepLines/>
+      <w:numPr>
+        <w:ilvl w:val="4"/>
+        <w:numId w:val="11"/>
+      </w:numPr>
+      <w:spacing w:before="40" w:after="0"/>
+      <w:outlineLvl w:val="4"/>
+    </w:pPr>
+    <w:rPr>
+      <w:rFonts w:asciiTheme="majorHAnsi" w:eastAsiaTheme="majorEastAsia" w:hAnsiTheme="majorHAnsi" w:cstheme="majorBidi"/>
+      <w:color w:val="2F5496" w:themeColor="accent1" w:themeShade="BF"/>
+    </w:rPr>
+  </w:style>
+  <w:style w:type="paragraph" w:styleId="Heading6">
+    <w:name w:val="heading 6"/>
+    <w:basedOn w:val="Normal"/>
+    <w:next w:val="Normal"/>
+    <w:link w:val="Heading6Char"/>
+    <w:uiPriority w:val="9"/>
+    <w:semiHidden/>
+    <w:unhideWhenUsed/>
+    <w:qFormat/>
+    <w:rsid w:val="00D22402"/>
+    <w:pPr>
+      <w:keepNext/>
+      <w:keepLines/>
+      <w:numPr>
+        <w:ilvl w:val="5"/>
+        <w:numId w:val="11"/>
+      </w:numPr>
+      <w:spacing w:before="40" w:after="0"/>
+      <w:outlineLvl w:val="5"/>
+    </w:pPr>
+    <w:rPr>
+      <w:rFonts w:asciiTheme="majorHAnsi" w:eastAsiaTheme="majorEastAsia" w:hAnsiTheme="majorHAnsi" w:cstheme="majorBidi"/>
+      <w:color w:val="1F3763" w:themeColor="accent1" w:themeShade="7F"/>
+    </w:rPr>
+  </w:style>
+  <w:style w:type="paragraph" w:styleId="Heading7">
+    <w:name w:val="heading 7"/>
+    <w:basedOn w:val="Normal"/>
+    <w:next w:val="Normal"/>
+    <w:link w:val="Heading7Char"/>
+    <w:uiPriority w:val="9"/>
+    <w:semiHidden/>
+    <w:unhideWhenUsed/>
+    <w:qFormat/>
+    <w:rsid w:val="00D22402"/>
+    <w:pPr>
+      <w:keepNext/>
+      <w:keepLines/>
+      <w:numPr>
+        <w:ilvl w:val="6"/>
+        <w:numId w:val="11"/>
+      </w:numPr>
+      <w:spacing w:before="40" w:after="0"/>
+      <w:outlineLvl w:val="6"/>
+    </w:pPr>
+    <w:rPr>
+      <w:rFonts w:asciiTheme="majorHAnsi" w:eastAsiaTheme="majorEastAsia" w:hAnsiTheme="majorHAnsi" w:cstheme="majorBidi"/>
+      <w:i/>
+      <w:iCs/>
+      <w:color w:val="1F3763" w:themeColor="accent1" w:themeShade="7F"/>
+    </w:rPr>
+  </w:style>
+  <w:style w:type="paragraph" w:styleId="Heading8">
+    <w:name w:val="heading 8"/>
+    <w:basedOn w:val="Normal"/>
+    <w:next w:val="Normal"/>
+    <w:link w:val="Heading8Char"/>
+    <w:uiPriority w:val="9"/>
+    <w:semiHidden/>
+    <w:unhideWhenUsed/>
+    <w:qFormat/>
+    <w:rsid w:val="00D22402"/>
+    <w:pPr>
+      <w:keepNext/>
+      <w:keepLines/>
+      <w:numPr>
+        <w:ilvl w:val="7"/>
+        <w:numId w:val="11"/>
+      </w:numPr>
+      <w:spacing w:before="40" w:after="0"/>
+      <w:outlineLvl w:val="7"/>
+    </w:pPr>
+    <w:rPr>
+      <w:rFonts w:asciiTheme="majorHAnsi" w:eastAsiaTheme="majorEastAsia" w:hAnsiTheme="majorHAnsi" w:cstheme="majorBidi"/>
+      <w:color w:val="272727" w:themeColor="text1" w:themeTint="D8"/>
+      <w:sz w:val="21"/>
+      <w:szCs w:val="21"/>
+    </w:rPr>
+  </w:style>
+  <w:style w:type="paragraph" w:styleId="Heading9">
+    <w:name w:val="heading 9"/>
+    <w:basedOn w:val="Normal"/>
+    <w:next w:val="Normal"/>
+    <w:link w:val="Heading9Char"/>
+    <w:uiPriority w:val="9"/>
+    <w:semiHidden/>
+    <w:unhideWhenUsed/>
+    <w:qFormat/>
+    <w:rsid w:val="00D22402"/>
+    <w:pPr>
+      <w:keepNext/>
+      <w:keepLines/>
+      <w:numPr>
+        <w:ilvl w:val="8"/>
+        <w:numId w:val="11"/>
+      </w:numPr>
+      <w:spacing w:before="40" w:after="0"/>
+      <w:outlineLvl w:val="8"/>
+    </w:pPr>
+    <w:rPr>
+      <w:rFonts w:asciiTheme="majorHAnsi" w:eastAsiaTheme="majorEastAsia" w:hAnsiTheme="majorHAnsi" w:cstheme="majorBidi"/>
+      <w:i/>
+      <w:iCs/>
+      <w:color w:val="272727" w:themeColor="text1" w:themeTint="D8"/>
+      <w:sz w:val="21"/>
+      <w:szCs w:val="21"/>
+    </w:rPr>
+  </w:style>
   <w:style w:type="character" w:default="1" w:styleId="DefaultParagraphFont">
     <w:name w:val="Default Paragraph Font"/>
     <w:uiPriority w:val="1"/>
@@ -1375,6 +2955,143 @@
       <w:ind w:left="720"/>
       <w:contextualSpacing/>
     </w:pPr>
+  </w:style>
+  <w:style w:type="character" w:customStyle="1" w:styleId="fontstyle01">
+    <w:name w:val="fontstyle01"/>
+    <w:basedOn w:val="DefaultParagraphFont"/>
+    <w:rsid w:val="00D22402"/>
+    <w:rPr>
+      <w:rFonts w:ascii="AdvGulliv-B" w:hAnsi="AdvGulliv-B" w:hint="default"/>
+      <w:b w:val="0"/>
+      <w:bCs w:val="0"/>
+      <w:i w:val="0"/>
+      <w:iCs w:val="0"/>
+      <w:color w:val="000000"/>
+      <w:sz w:val="16"/>
+      <w:szCs w:val="16"/>
+    </w:rPr>
+  </w:style>
+  <w:style w:type="character" w:customStyle="1" w:styleId="Heading1Char">
+    <w:name w:val="Heading 1 Char"/>
+    <w:basedOn w:val="DefaultParagraphFont"/>
+    <w:link w:val="Heading1"/>
+    <w:uiPriority w:val="9"/>
+    <w:rsid w:val="00D22402"/>
+    <w:rPr>
+      <w:rFonts w:asciiTheme="majorHAnsi" w:eastAsiaTheme="majorEastAsia" w:hAnsiTheme="majorHAnsi" w:cstheme="majorBidi"/>
+      <w:color w:val="2F5496" w:themeColor="accent1" w:themeShade="BF"/>
+      <w:sz w:val="32"/>
+      <w:szCs w:val="32"/>
+    </w:rPr>
+  </w:style>
+  <w:style w:type="character" w:customStyle="1" w:styleId="Heading2Char">
+    <w:name w:val="Heading 2 Char"/>
+    <w:basedOn w:val="DefaultParagraphFont"/>
+    <w:link w:val="Heading2"/>
+    <w:uiPriority w:val="9"/>
+    <w:rsid w:val="00D22402"/>
+    <w:rPr>
+      <w:rFonts w:asciiTheme="majorHAnsi" w:eastAsiaTheme="majorEastAsia" w:hAnsiTheme="majorHAnsi" w:cstheme="majorBidi"/>
+      <w:color w:val="2F5496" w:themeColor="accent1" w:themeShade="BF"/>
+      <w:sz w:val="26"/>
+      <w:szCs w:val="26"/>
+    </w:rPr>
+  </w:style>
+  <w:style w:type="character" w:customStyle="1" w:styleId="Heading3Char">
+    <w:name w:val="Heading 3 Char"/>
+    <w:basedOn w:val="DefaultParagraphFont"/>
+    <w:link w:val="Heading3"/>
+    <w:uiPriority w:val="9"/>
+    <w:semiHidden/>
+    <w:rsid w:val="00D22402"/>
+    <w:rPr>
+      <w:rFonts w:asciiTheme="majorHAnsi" w:eastAsiaTheme="majorEastAsia" w:hAnsiTheme="majorHAnsi" w:cstheme="majorBidi"/>
+      <w:color w:val="1F3763" w:themeColor="accent1" w:themeShade="7F"/>
+      <w:sz w:val="24"/>
+      <w:szCs w:val="24"/>
+    </w:rPr>
+  </w:style>
+  <w:style w:type="character" w:customStyle="1" w:styleId="Heading4Char">
+    <w:name w:val="Heading 4 Char"/>
+    <w:basedOn w:val="DefaultParagraphFont"/>
+    <w:link w:val="Heading4"/>
+    <w:uiPriority w:val="9"/>
+    <w:semiHidden/>
+    <w:rsid w:val="00D22402"/>
+    <w:rPr>
+      <w:rFonts w:asciiTheme="majorHAnsi" w:eastAsiaTheme="majorEastAsia" w:hAnsiTheme="majorHAnsi" w:cstheme="majorBidi"/>
+      <w:i/>
+      <w:iCs/>
+      <w:color w:val="2F5496" w:themeColor="accent1" w:themeShade="BF"/>
+    </w:rPr>
+  </w:style>
+  <w:style w:type="character" w:customStyle="1" w:styleId="Heading5Char">
+    <w:name w:val="Heading 5 Char"/>
+    <w:basedOn w:val="DefaultParagraphFont"/>
+    <w:link w:val="Heading5"/>
+    <w:uiPriority w:val="9"/>
+    <w:semiHidden/>
+    <w:rsid w:val="00D22402"/>
+    <w:rPr>
+      <w:rFonts w:asciiTheme="majorHAnsi" w:eastAsiaTheme="majorEastAsia" w:hAnsiTheme="majorHAnsi" w:cstheme="majorBidi"/>
+      <w:color w:val="2F5496" w:themeColor="accent1" w:themeShade="BF"/>
+    </w:rPr>
+  </w:style>
+  <w:style w:type="character" w:customStyle="1" w:styleId="Heading6Char">
+    <w:name w:val="Heading 6 Char"/>
+    <w:basedOn w:val="DefaultParagraphFont"/>
+    <w:link w:val="Heading6"/>
+    <w:uiPriority w:val="9"/>
+    <w:semiHidden/>
+    <w:rsid w:val="00D22402"/>
+    <w:rPr>
+      <w:rFonts w:asciiTheme="majorHAnsi" w:eastAsiaTheme="majorEastAsia" w:hAnsiTheme="majorHAnsi" w:cstheme="majorBidi"/>
+      <w:color w:val="1F3763" w:themeColor="accent1" w:themeShade="7F"/>
+    </w:rPr>
+  </w:style>
+  <w:style w:type="character" w:customStyle="1" w:styleId="Heading7Char">
+    <w:name w:val="Heading 7 Char"/>
+    <w:basedOn w:val="DefaultParagraphFont"/>
+    <w:link w:val="Heading7"/>
+    <w:uiPriority w:val="9"/>
+    <w:semiHidden/>
+    <w:rsid w:val="00D22402"/>
+    <w:rPr>
+      <w:rFonts w:asciiTheme="majorHAnsi" w:eastAsiaTheme="majorEastAsia" w:hAnsiTheme="majorHAnsi" w:cstheme="majorBidi"/>
+      <w:i/>
+      <w:iCs/>
+      <w:color w:val="1F3763" w:themeColor="accent1" w:themeShade="7F"/>
+    </w:rPr>
+  </w:style>
+  <w:style w:type="character" w:customStyle="1" w:styleId="Heading8Char">
+    <w:name w:val="Heading 8 Char"/>
+    <w:basedOn w:val="DefaultParagraphFont"/>
+    <w:link w:val="Heading8"/>
+    <w:uiPriority w:val="9"/>
+    <w:semiHidden/>
+    <w:rsid w:val="00D22402"/>
+    <w:rPr>
+      <w:rFonts w:asciiTheme="majorHAnsi" w:eastAsiaTheme="majorEastAsia" w:hAnsiTheme="majorHAnsi" w:cstheme="majorBidi"/>
+      <w:color w:val="272727" w:themeColor="text1" w:themeTint="D8"/>
+      <w:sz w:val="21"/>
+      <w:szCs w:val="21"/>
+    </w:rPr>
+  </w:style>
+  <w:style w:type="character" w:customStyle="1" w:styleId="Heading9Char">
+    <w:name w:val="Heading 9 Char"/>
+    <w:basedOn w:val="DefaultParagraphFont"/>
+    <w:link w:val="Heading9"/>
+    <w:uiPriority w:val="9"/>
+    <w:semiHidden/>
+    <w:rsid w:val="00D22402"/>
+    <w:rPr>
+      <w:rFonts w:asciiTheme="majorHAnsi" w:eastAsiaTheme="majorEastAsia" w:hAnsiTheme="majorHAnsi" w:cstheme="majorBidi"/>
+      <w:i/>
+      <w:iCs/>
+      <w:color w:val="272727" w:themeColor="text1" w:themeTint="D8"/>
+      <w:sz w:val="21"/>
+      <w:szCs w:val="21"/>
+    </w:rPr>
   </w:style>
 </w:styles>
 </file>

</xml_diff>